<commit_message>
tudo funcional. gif de animação. barra de navegação
</commit_message>
<xml_diff>
--- a/modelos/modelo_relatorio.docx
+++ b/modelos/modelo_relatorio.docx
@@ -564,19 +564,20 @@
     <w:p>
       <w:pPr>
         <w:spacing w:after="0" w:line="240" w:lineRule="auto"/>
-        <w:jc w:val="left"/>
-        <w:rPr>
-          <w:rFonts w:ascii="Calibri" w:hAnsi="Calibri" w:eastAsia="Calibri" w:cs="Calibri"/>
-          <w:b w:val="0"/>
-          <w:bCs w:val="0"/>
-          <w:i w:val="0"/>
-          <w:iCs w:val="0"/>
-          <w:caps w:val="0"/>
-          <w:smallCaps w:val="0"/>
-          <w:noProof w:val="0"/>
-          <w:color w:val="000000" w:themeColor="text1" w:themeTint="FF" w:themeShade="FF"/>
-          <w:sz w:val="24"/>
-          <w:szCs w:val="24"/>
+        <w:jc w:val="both"/>
+        <w:rPr>
+          <w:rFonts w:ascii="Calibri" w:hAnsi="Calibri" w:eastAsia="Calibri" w:cs="Calibri"/>
+          <w:b w:val="0"/>
+          <w:bCs w:val="0"/>
+          <w:i w:val="0"/>
+          <w:iCs w:val="0"/>
+          <w:caps w:val="0"/>
+          <w:smallCaps w:val="0"/>
+          <w:noProof w:val="0"/>
+          <w:color w:val="000000" w:themeColor="text1" w:themeTint="FF" w:themeShade="FF"/>
+          <w:sz w:val="24"/>
+          <w:szCs w:val="24"/>
+          <w:u w:val="none"/>
           <w:lang w:val="pt-BR"/>
         </w:rPr>
       </w:pPr>
@@ -593,6 +594,7 @@
           <w:color w:val="000000" w:themeColor="text1" w:themeTint="FF" w:themeShade="FF"/>
           <w:sz w:val="24"/>
           <w:szCs w:val="24"/>
+          <w:u w:val="none"/>
           <w:lang w:val="pt-BR"/>
         </w:rPr>
         <w:t>{{</w:t>
@@ -610,6 +612,7 @@
           <w:color w:val="000000" w:themeColor="text1" w:themeTint="FF" w:themeShade="FF"/>
           <w:sz w:val="24"/>
           <w:szCs w:val="24"/>
+          <w:u w:val="none"/>
           <w:lang w:val="pt-BR"/>
         </w:rPr>
         <w:t>admissao</w:t>
@@ -627,97 +630,7 @@
           <w:color w:val="000000" w:themeColor="text1" w:themeTint="FF" w:themeShade="FF"/>
           <w:sz w:val="24"/>
           <w:szCs w:val="24"/>
-          <w:u w:val="single"/>
-          <w:lang w:val="pt-BR"/>
-        </w:rPr>
-        <w:t>}}</w:t>
-      </w:r>
-    </w:p>
-    <w:p>
-      <w:pPr>
-        <w:spacing w:after="0" w:line="240" w:lineRule="auto"/>
-        <w:jc w:val="left"/>
-        <w:rPr>
-          <w:rFonts w:ascii="Calibri" w:hAnsi="Calibri" w:eastAsia="Calibri" w:cs="Calibri"/>
-          <w:b w:val="0"/>
-          <w:bCs w:val="0"/>
-          <w:i w:val="0"/>
-          <w:iCs w:val="0"/>
-          <w:caps w:val="0"/>
-          <w:smallCaps w:val="0"/>
-          <w:noProof w:val="0"/>
-          <w:color w:val="000000" w:themeColor="text1" w:themeTint="FF" w:themeShade="FF"/>
-          <w:sz w:val="24"/>
-          <w:szCs w:val="24"/>
-          <w:lang w:val="pt-BR"/>
-        </w:rPr>
-      </w:pPr>
-      <w:r>
-        <w:rPr>
-          <w:rFonts w:ascii="Calibri" w:hAnsi="Calibri" w:eastAsia="Calibri" w:cs="Calibri"/>
-          <w:b w:val="0"/>
-          <w:bCs w:val="0"/>
-          <w:i w:val="0"/>
-          <w:iCs w:val="0"/>
-          <w:caps w:val="0"/>
-          <w:smallCaps w:val="0"/>
-          <w:noProof w:val="0"/>
-          <w:color w:val="000000" w:themeColor="text1" w:themeTint="FF" w:themeShade="FF"/>
-          <w:sz w:val="24"/>
-          <w:szCs w:val="24"/>
-          <w:u w:val="single"/>
-          <w:lang w:val="pt-BR"/>
-        </w:rPr>
-        <w:t>{</w:t>
-      </w:r>
-      <w:r>
-        <w:rPr>
-          <w:rFonts w:ascii="Calibri" w:hAnsi="Calibri" w:eastAsia="Calibri" w:cs="Calibri"/>
-          <w:b w:val="0"/>
-          <w:bCs w:val="0"/>
-          <w:i w:val="0"/>
-          <w:iCs w:val="0"/>
-          <w:caps w:val="0"/>
-          <w:smallCaps w:val="0"/>
-          <w:noProof w:val="0"/>
-          <w:color w:val="000000" w:themeColor="text1" w:themeTint="FF" w:themeShade="FF"/>
-          <w:sz w:val="24"/>
-          <w:szCs w:val="24"/>
-          <w:u w:val="single"/>
-          <w:lang w:val="pt-BR"/>
-        </w:rPr>
-        <w:t>{</w:t>
-      </w:r>
-      <w:r>
-        <w:rPr>
-          <w:rFonts w:ascii="Calibri" w:hAnsi="Calibri" w:eastAsia="Calibri" w:cs="Calibri"/>
-          <w:b w:val="0"/>
-          <w:bCs w:val="0"/>
-          <w:i w:val="0"/>
-          <w:iCs w:val="0"/>
-          <w:caps w:val="0"/>
-          <w:smallCaps w:val="0"/>
-          <w:noProof w:val="0"/>
-          <w:color w:val="000000" w:themeColor="text1" w:themeTint="FF" w:themeShade="FF"/>
-          <w:sz w:val="24"/>
-          <w:szCs w:val="24"/>
-          <w:lang w:val="pt-BR"/>
-        </w:rPr>
-        <w:t>historico_funcional</w:t>
-      </w:r>
-      <w:r>
-        <w:rPr>
-          <w:rFonts w:ascii="Calibri" w:hAnsi="Calibri" w:eastAsia="Calibri" w:cs="Calibri"/>
-          <w:b w:val="0"/>
-          <w:bCs w:val="0"/>
-          <w:i w:val="0"/>
-          <w:iCs w:val="0"/>
-          <w:caps w:val="0"/>
-          <w:smallCaps w:val="0"/>
-          <w:noProof w:val="0"/>
-          <w:color w:val="000000" w:themeColor="text1" w:themeTint="FF" w:themeShade="FF"/>
-          <w:sz w:val="24"/>
-          <w:szCs w:val="24"/>
+          <w:u w:val="none"/>
           <w:lang w:val="pt-BR"/>
         </w:rPr>
         <w:t>}}</w:t>
@@ -739,6 +652,7 @@
           <w:color w:val="000000" w:themeColor="text1" w:themeTint="FF" w:themeShade="FF"/>
           <w:sz w:val="24"/>
           <w:szCs w:val="24"/>
+          <w:u w:val="none"/>
           <w:lang w:val="pt-BR"/>
         </w:rPr>
       </w:pPr>
@@ -755,213 +669,64 @@
           <w:color w:val="000000" w:themeColor="text1" w:themeTint="FF" w:themeShade="FF"/>
           <w:sz w:val="24"/>
           <w:szCs w:val="24"/>
-          <w:lang w:val="pt-BR"/>
-        </w:rPr>
-        <w:t xml:space="preserve">O (A) servidor (a) faz jus aos proventos no </w:t>
-      </w:r>
-      <w:r>
-        <w:rPr>
-          <w:rFonts w:ascii="Calibri" w:hAnsi="Calibri" w:eastAsia="Calibri" w:cs="Calibri"/>
-          <w:b w:val="1"/>
-          <w:bCs w:val="1"/>
-          <w:i w:val="0"/>
-          <w:iCs w:val="0"/>
-          <w:caps w:val="0"/>
-          <w:smallCaps w:val="0"/>
-          <w:noProof w:val="0"/>
-          <w:color w:val="000000" w:themeColor="text1" w:themeTint="FF" w:themeShade="FF"/>
-          <w:sz w:val="24"/>
-          <w:szCs w:val="24"/>
-          <w:lang w:val="pt-BR"/>
-        </w:rPr>
-        <w:t>ato da aposentadoria</w:t>
-      </w:r>
-      <w:r>
-        <w:rPr>
-          <w:rFonts w:ascii="Calibri" w:hAnsi="Calibri" w:eastAsia="Calibri" w:cs="Calibri"/>
-          <w:b w:val="0"/>
-          <w:bCs w:val="0"/>
-          <w:i w:val="0"/>
-          <w:iCs w:val="0"/>
-          <w:caps w:val="0"/>
-          <w:smallCaps w:val="0"/>
-          <w:noProof w:val="0"/>
-          <w:color w:val="000000" w:themeColor="text1" w:themeTint="FF" w:themeShade="FF"/>
-          <w:sz w:val="24"/>
-          <w:szCs w:val="24"/>
-          <w:lang w:val="pt-BR"/>
-        </w:rPr>
-        <w:t xml:space="preserve"> no </w:t>
-      </w:r>
-      <w:r>
-        <w:rPr>
-          <w:rFonts w:ascii="Calibri" w:hAnsi="Calibri" w:eastAsia="Calibri" w:cs="Calibri"/>
-          <w:b w:val="1"/>
-          <w:bCs w:val="1"/>
-          <w:i w:val="0"/>
-          <w:iCs w:val="0"/>
-          <w:caps w:val="0"/>
-          <w:smallCaps w:val="0"/>
-          <w:noProof w:val="0"/>
-          <w:color w:val="000000" w:themeColor="text1" w:themeTint="FF" w:themeShade="FF"/>
-          <w:sz w:val="24"/>
-          <w:szCs w:val="24"/>
-          <w:lang w:val="pt-BR"/>
-        </w:rPr>
-        <w:t>Nível “{{</w:t>
-      </w:r>
-      <w:r>
-        <w:rPr>
-          <w:rFonts w:ascii="Calibri" w:hAnsi="Calibri" w:eastAsia="Calibri" w:cs="Calibri"/>
-          <w:b w:val="1"/>
-          <w:bCs w:val="1"/>
-          <w:i w:val="0"/>
-          <w:iCs w:val="0"/>
-          <w:caps w:val="0"/>
-          <w:smallCaps w:val="0"/>
-          <w:noProof w:val="0"/>
-          <w:color w:val="000000" w:themeColor="text1" w:themeTint="FF" w:themeShade="FF"/>
-          <w:sz w:val="24"/>
-          <w:szCs w:val="24"/>
-          <w:lang w:val="pt-BR"/>
-        </w:rPr>
-        <w:t>referencia</w:t>
-      </w:r>
-      <w:r>
-        <w:rPr>
-          <w:rFonts w:ascii="Calibri" w:hAnsi="Calibri" w:eastAsia="Calibri" w:cs="Calibri"/>
-          <w:b w:val="1"/>
-          <w:bCs w:val="1"/>
-          <w:i w:val="0"/>
-          <w:iCs w:val="0"/>
-          <w:caps w:val="0"/>
-          <w:smallCaps w:val="0"/>
-          <w:noProof w:val="0"/>
-          <w:color w:val="000000" w:themeColor="text1" w:themeTint="FF" w:themeShade="FF"/>
-          <w:sz w:val="24"/>
-          <w:szCs w:val="24"/>
-          <w:lang w:val="pt-BR"/>
-        </w:rPr>
-        <w:t>}}”</w:t>
-      </w:r>
-      <w:r>
-        <w:rPr>
-          <w:rFonts w:ascii="Calibri" w:hAnsi="Calibri" w:eastAsia="Calibri" w:cs="Calibri"/>
-          <w:b w:val="0"/>
-          <w:bCs w:val="0"/>
-          <w:i w:val="0"/>
-          <w:iCs w:val="0"/>
-          <w:caps w:val="0"/>
-          <w:smallCaps w:val="0"/>
-          <w:noProof w:val="0"/>
-          <w:color w:val="000000" w:themeColor="text1" w:themeTint="FF" w:themeShade="FF"/>
-          <w:sz w:val="24"/>
-          <w:szCs w:val="24"/>
-          <w:lang w:val="pt-BR"/>
-        </w:rPr>
-        <w:t xml:space="preserve">, no valor de </w:t>
-      </w:r>
-      <w:r>
-        <w:rPr>
-          <w:rFonts w:ascii="Calibri" w:hAnsi="Calibri" w:eastAsia="Calibri" w:cs="Calibri"/>
-          <w:b w:val="0"/>
-          <w:bCs w:val="0"/>
-          <w:i w:val="0"/>
-          <w:iCs w:val="0"/>
-          <w:caps w:val="0"/>
-          <w:smallCaps w:val="0"/>
-          <w:noProof w:val="0"/>
-          <w:color w:val="000000" w:themeColor="text1" w:themeTint="FF" w:themeShade="FF"/>
-          <w:sz w:val="24"/>
-          <w:szCs w:val="24"/>
-          <w:lang w:val="pt-BR"/>
-        </w:rPr>
-        <w:t>{{proventos}} ({{proventos_extenso}})</w:t>
-      </w:r>
-      <w:r>
-        <w:rPr>
-          <w:rFonts w:ascii="Calibri" w:hAnsi="Calibri" w:eastAsia="Calibri" w:cs="Calibri"/>
-          <w:b w:val="1"/>
-          <w:bCs w:val="1"/>
-          <w:i w:val="0"/>
-          <w:iCs w:val="0"/>
-          <w:caps w:val="0"/>
-          <w:smallCaps w:val="0"/>
-          <w:noProof w:val="0"/>
-          <w:color w:val="000000" w:themeColor="text1" w:themeTint="FF" w:themeShade="FF"/>
-          <w:sz w:val="24"/>
-          <w:szCs w:val="24"/>
-          <w:lang w:val="pt-BR"/>
-        </w:rPr>
-        <w:t>,</w:t>
-      </w:r>
-      <w:r>
-        <w:rPr>
-          <w:rFonts w:ascii="Calibri" w:hAnsi="Calibri" w:eastAsia="Calibri" w:cs="Calibri"/>
-          <w:b w:val="0"/>
-          <w:bCs w:val="0"/>
-          <w:i w:val="0"/>
-          <w:iCs w:val="0"/>
-          <w:caps w:val="0"/>
-          <w:smallCaps w:val="0"/>
-          <w:noProof w:val="0"/>
-          <w:color w:val="000000" w:themeColor="text1" w:themeTint="FF" w:themeShade="FF"/>
-          <w:sz w:val="24"/>
-          <w:szCs w:val="24"/>
-          <w:lang w:val="pt-BR"/>
-        </w:rPr>
-        <w:t xml:space="preserve"> composto d</w:t>
-      </w:r>
-      <w:r>
-        <w:rPr>
-          <w:rFonts w:ascii="Calibri" w:hAnsi="Calibri" w:eastAsia="Calibri" w:cs="Calibri"/>
-          <w:b w:val="0"/>
-          <w:bCs w:val="0"/>
-          <w:i w:val="0"/>
-          <w:iCs w:val="0"/>
-          <w:caps w:val="0"/>
-          <w:smallCaps w:val="0"/>
-          <w:noProof w:val="0"/>
-          <w:color w:val="000000" w:themeColor="text1" w:themeTint="FF" w:themeShade="FF"/>
-          <w:sz w:val="24"/>
-          <w:szCs w:val="24"/>
-          <w:lang w:val="pt-BR"/>
-        </w:rPr>
-        <w:t>e: {{</w:t>
-      </w:r>
-      <w:r>
-        <w:rPr>
-          <w:rFonts w:ascii="Calibri" w:hAnsi="Calibri" w:eastAsia="Calibri" w:cs="Calibri"/>
-          <w:b w:val="0"/>
-          <w:bCs w:val="0"/>
-          <w:i w:val="0"/>
-          <w:iCs w:val="0"/>
-          <w:caps w:val="0"/>
-          <w:smallCaps w:val="0"/>
-          <w:noProof w:val="0"/>
-          <w:color w:val="000000" w:themeColor="text1" w:themeTint="FF" w:themeShade="FF"/>
-          <w:sz w:val="24"/>
-          <w:szCs w:val="24"/>
-          <w:lang w:val="pt-BR"/>
-        </w:rPr>
-        <w:t>composicao_dos_proventos</w:t>
-      </w:r>
-      <w:r>
-        <w:rPr>
-          <w:rFonts w:ascii="Calibri" w:hAnsi="Calibri" w:eastAsia="Calibri" w:cs="Calibri"/>
-          <w:b w:val="0"/>
-          <w:bCs w:val="0"/>
-          <w:i w:val="0"/>
-          <w:iCs w:val="0"/>
-          <w:caps w:val="0"/>
-          <w:smallCaps w:val="0"/>
-          <w:noProof w:val="0"/>
-          <w:color w:val="000000" w:themeColor="text1" w:themeTint="FF" w:themeShade="FF"/>
-          <w:sz w:val="24"/>
-          <w:szCs w:val="24"/>
-          <w:lang w:val="pt-BR"/>
-        </w:rPr>
-        <w:t>}}.</w:t>
+          <w:u w:val="none"/>
+          <w:lang w:val="pt-BR"/>
+        </w:rPr>
+        <w:t>{</w:t>
+      </w:r>
+      <w:r>
+        <w:rPr>
+          <w:rFonts w:ascii="Calibri" w:hAnsi="Calibri" w:eastAsia="Calibri" w:cs="Calibri"/>
+          <w:b w:val="0"/>
+          <w:bCs w:val="0"/>
+          <w:i w:val="0"/>
+          <w:iCs w:val="0"/>
+          <w:caps w:val="0"/>
+          <w:smallCaps w:val="0"/>
+          <w:noProof w:val="0"/>
+          <w:color w:val="000000" w:themeColor="text1" w:themeTint="FF" w:themeShade="FF"/>
+          <w:sz w:val="24"/>
+          <w:szCs w:val="24"/>
+          <w:u w:val="none"/>
+          <w:lang w:val="pt-BR"/>
+        </w:rPr>
+        <w:t>{</w:t>
+      </w:r>
+      <w:r>
+        <w:rPr>
+          <w:rFonts w:ascii="Calibri" w:hAnsi="Calibri" w:eastAsia="Calibri" w:cs="Calibri"/>
+          <w:b w:val="0"/>
+          <w:bCs w:val="0"/>
+          <w:i w:val="0"/>
+          <w:iCs w:val="0"/>
+          <w:caps w:val="0"/>
+          <w:smallCaps w:val="0"/>
+          <w:noProof w:val="0"/>
+          <w:color w:val="000000" w:themeColor="text1" w:themeTint="FF" w:themeShade="FF"/>
+          <w:sz w:val="24"/>
+          <w:szCs w:val="24"/>
+          <w:u w:val="none"/>
+          <w:lang w:val="pt-BR"/>
+        </w:rPr>
+        <w:t>historico_funcional</w:t>
+      </w:r>
+      <w:r>
+        <w:rPr>
+          <w:rFonts w:ascii="Calibri" w:hAnsi="Calibri" w:eastAsia="Calibri" w:cs="Calibri"/>
+          <w:b w:val="0"/>
+          <w:bCs w:val="0"/>
+          <w:i w:val="0"/>
+          <w:iCs w:val="0"/>
+          <w:caps w:val="0"/>
+          <w:smallCaps w:val="0"/>
+          <w:noProof w:val="0"/>
+          <w:color w:val="000000" w:themeColor="text1" w:themeTint="FF" w:themeShade="FF"/>
+          <w:sz w:val="24"/>
+          <w:szCs w:val="24"/>
+          <w:u w:val="none"/>
+          <w:lang w:val="pt-BR"/>
+        </w:rPr>
+        <w:t>}}</w:t>
       </w:r>
     </w:p>
     <w:p>
@@ -980,323 +745,85 @@
           <w:color w:val="000000" w:themeColor="text1" w:themeTint="FF" w:themeShade="FF"/>
           <w:sz w:val="24"/>
           <w:szCs w:val="24"/>
+          <w:u w:val="none"/>
           <w:lang w:val="pt-BR"/>
         </w:rPr>
       </w:pPr>
+      <w:r>
+        <w:rPr>
+          <w:rFonts w:ascii="Calibri" w:hAnsi="Calibri" w:eastAsia="Calibri" w:cs="Calibri"/>
+          <w:b w:val="0"/>
+          <w:bCs w:val="0"/>
+          <w:i w:val="0"/>
+          <w:iCs w:val="0"/>
+          <w:caps w:val="0"/>
+          <w:smallCaps w:val="0"/>
+          <w:noProof w:val="0"/>
+          <w:color w:val="000000" w:themeColor="text1" w:themeTint="FF" w:themeShade="FF"/>
+          <w:sz w:val="24"/>
+          <w:szCs w:val="24"/>
+          <w:u w:val="none"/>
+          <w:lang w:val="pt-BR"/>
+        </w:rPr>
+        <w:t>{{</w:t>
+      </w:r>
+      <w:r>
+        <w:rPr>
+          <w:rFonts w:ascii="Calibri" w:hAnsi="Calibri" w:eastAsia="Calibri" w:cs="Calibri"/>
+          <w:b w:val="0"/>
+          <w:bCs w:val="0"/>
+          <w:i w:val="0"/>
+          <w:iCs w:val="0"/>
+          <w:caps w:val="0"/>
+          <w:smallCaps w:val="0"/>
+          <w:noProof w:val="0"/>
+          <w:color w:val="000000" w:themeColor="text1" w:themeTint="FF" w:themeShade="FF"/>
+          <w:sz w:val="24"/>
+          <w:szCs w:val="24"/>
+          <w:u w:val="none"/>
+          <w:lang w:val="pt-BR"/>
+        </w:rPr>
+        <w:t>proventos</w:t>
+      </w:r>
+      <w:r>
+        <w:rPr>
+          <w:rFonts w:ascii="Calibri" w:hAnsi="Calibri" w:eastAsia="Calibri" w:cs="Calibri"/>
+          <w:b w:val="0"/>
+          <w:bCs w:val="0"/>
+          <w:i w:val="0"/>
+          <w:iCs w:val="0"/>
+          <w:caps w:val="0"/>
+          <w:smallCaps w:val="0"/>
+          <w:noProof w:val="0"/>
+          <w:color w:val="000000" w:themeColor="text1" w:themeTint="FF" w:themeShade="FF"/>
+          <w:sz w:val="24"/>
+          <w:szCs w:val="24"/>
+          <w:u w:val="none"/>
+          <w:lang w:val="pt-BR"/>
+        </w:rPr>
+        <w:t>_fixados</w:t>
+      </w:r>
+      <w:r>
+        <w:rPr>
+          <w:rFonts w:ascii="Calibri" w:hAnsi="Calibri" w:eastAsia="Calibri" w:cs="Calibri"/>
+          <w:b w:val="0"/>
+          <w:bCs w:val="0"/>
+          <w:i w:val="0"/>
+          <w:iCs w:val="0"/>
+          <w:caps w:val="0"/>
+          <w:smallCaps w:val="0"/>
+          <w:noProof w:val="0"/>
+          <w:color w:val="000000" w:themeColor="text1" w:themeTint="FF" w:themeShade="FF"/>
+          <w:sz w:val="24"/>
+          <w:szCs w:val="24"/>
+          <w:u w:val="none"/>
+          <w:lang w:val="pt-BR"/>
+        </w:rPr>
+        <w:t>}}</w:t>
+      </w:r>
     </w:p>
     <w:p>
       <w:pPr>
-        <w:spacing w:after="0" w:line="240" w:lineRule="auto"/>
-        <w:jc w:val="both"/>
-        <w:rPr>
-          <w:rFonts w:ascii="Calibri" w:hAnsi="Calibri" w:eastAsia="Calibri" w:cs="Calibri"/>
-          <w:b w:val="0"/>
-          <w:bCs w:val="0"/>
-          <w:i w:val="0"/>
-          <w:iCs w:val="0"/>
-          <w:caps w:val="0"/>
-          <w:smallCaps w:val="0"/>
-          <w:noProof w:val="0"/>
-          <w:color w:val="000000" w:themeColor="text1" w:themeTint="FF" w:themeShade="FF"/>
-          <w:sz w:val="24"/>
-          <w:szCs w:val="24"/>
-          <w:lang w:val="pt-BR"/>
-        </w:rPr>
-      </w:pPr>
-      <w:r>
-        <w:rPr>
-          <w:rFonts w:ascii="Calibri" w:hAnsi="Calibri" w:eastAsia="Calibri" w:cs="Calibri"/>
-          <w:b w:val="1"/>
-          <w:bCs w:val="1"/>
-          <w:i w:val="0"/>
-          <w:iCs w:val="0"/>
-          <w:caps w:val="0"/>
-          <w:smallCaps w:val="0"/>
-          <w:noProof w:val="0"/>
-          <w:color w:val="000000" w:themeColor="text1" w:themeTint="FF" w:themeShade="FF"/>
-          <w:sz w:val="24"/>
-          <w:szCs w:val="24"/>
-          <w:lang w:val="pt-BR"/>
-        </w:rPr>
-        <w:t>Atualmente</w:t>
-      </w:r>
-      <w:r>
-        <w:rPr>
-          <w:rFonts w:ascii="Calibri" w:hAnsi="Calibri" w:eastAsia="Calibri" w:cs="Calibri"/>
-          <w:b w:val="0"/>
-          <w:bCs w:val="0"/>
-          <w:i w:val="0"/>
-          <w:iCs w:val="0"/>
-          <w:caps w:val="0"/>
-          <w:smallCaps w:val="0"/>
-          <w:noProof w:val="0"/>
-          <w:color w:val="000000" w:themeColor="text1" w:themeTint="FF" w:themeShade="FF"/>
-          <w:sz w:val="24"/>
-          <w:szCs w:val="24"/>
-          <w:lang w:val="pt-BR"/>
-        </w:rPr>
-        <w:t xml:space="preserve"> o (a) servidor (a) recebe proventos no valor de </w:t>
-      </w:r>
-      <w:r>
-        <w:rPr>
-          <w:rFonts w:ascii="Calibri" w:hAnsi="Calibri" w:eastAsia="Calibri" w:cs="Calibri"/>
-          <w:b w:val="0"/>
-          <w:bCs w:val="0"/>
-          <w:i w:val="0"/>
-          <w:iCs w:val="0"/>
-          <w:caps w:val="0"/>
-          <w:smallCaps w:val="0"/>
-          <w:noProof w:val="0"/>
-          <w:color w:val="000000" w:themeColor="text1" w:themeTint="FF" w:themeShade="FF"/>
-          <w:sz w:val="24"/>
-          <w:szCs w:val="24"/>
-          <w:lang w:val="pt-BR"/>
-        </w:rPr>
-        <w:t>{{</w:t>
-      </w:r>
-      <w:r>
-        <w:rPr>
-          <w:rFonts w:ascii="Calibri" w:hAnsi="Calibri" w:eastAsia="Calibri" w:cs="Calibri"/>
-          <w:b w:val="0"/>
-          <w:bCs w:val="0"/>
-          <w:i w:val="0"/>
-          <w:iCs w:val="0"/>
-          <w:caps w:val="0"/>
-          <w:smallCaps w:val="0"/>
-          <w:noProof w:val="0"/>
-          <w:color w:val="000000" w:themeColor="text1" w:themeTint="FF" w:themeShade="FF"/>
-          <w:sz w:val="24"/>
-          <w:szCs w:val="24"/>
-          <w:lang w:val="pt-BR"/>
-        </w:rPr>
-        <w:t>proventos_atual</w:t>
-      </w:r>
-      <w:r>
-        <w:rPr>
-          <w:rFonts w:ascii="Calibri" w:hAnsi="Calibri" w:eastAsia="Calibri" w:cs="Calibri"/>
-          <w:b w:val="0"/>
-          <w:bCs w:val="0"/>
-          <w:i w:val="0"/>
-          <w:iCs w:val="0"/>
-          <w:caps w:val="0"/>
-          <w:smallCaps w:val="0"/>
-          <w:noProof w:val="0"/>
-          <w:color w:val="000000" w:themeColor="text1" w:themeTint="FF" w:themeShade="FF"/>
-          <w:sz w:val="24"/>
-          <w:szCs w:val="24"/>
-          <w:lang w:val="pt-BR"/>
-        </w:rPr>
-        <w:t>}} ({{</w:t>
-      </w:r>
-      <w:r>
-        <w:rPr>
-          <w:rFonts w:ascii="Calibri" w:hAnsi="Calibri" w:eastAsia="Calibri" w:cs="Calibri"/>
-          <w:b w:val="0"/>
-          <w:bCs w:val="0"/>
-          <w:i w:val="0"/>
-          <w:iCs w:val="0"/>
-          <w:caps w:val="0"/>
-          <w:smallCaps w:val="0"/>
-          <w:noProof w:val="0"/>
-          <w:color w:val="000000" w:themeColor="text1" w:themeTint="FF" w:themeShade="FF"/>
-          <w:sz w:val="24"/>
-          <w:szCs w:val="24"/>
-          <w:lang w:val="pt-BR"/>
-        </w:rPr>
-        <w:t>proventos_atual_extenso</w:t>
-      </w:r>
-      <w:r>
-        <w:rPr>
-          <w:rFonts w:ascii="Calibri" w:hAnsi="Calibri" w:eastAsia="Calibri" w:cs="Calibri"/>
-          <w:b w:val="0"/>
-          <w:bCs w:val="0"/>
-          <w:i w:val="0"/>
-          <w:iCs w:val="0"/>
-          <w:caps w:val="0"/>
-          <w:smallCaps w:val="0"/>
-          <w:noProof w:val="0"/>
-          <w:color w:val="000000" w:themeColor="text1" w:themeTint="FF" w:themeShade="FF"/>
-          <w:sz w:val="24"/>
-          <w:szCs w:val="24"/>
-          <w:lang w:val="pt-BR"/>
-        </w:rPr>
-        <w:t>}})</w:t>
-      </w:r>
-      <w:r>
-        <w:rPr>
-          <w:rFonts w:ascii="Calibri" w:hAnsi="Calibri" w:eastAsia="Calibri" w:cs="Calibri"/>
-          <w:b w:val="1"/>
-          <w:bCs w:val="1"/>
-          <w:i w:val="0"/>
-          <w:iCs w:val="0"/>
-          <w:caps w:val="0"/>
-          <w:smallCaps w:val="0"/>
-          <w:noProof w:val="0"/>
-          <w:color w:val="000000" w:themeColor="text1" w:themeTint="FF" w:themeShade="FF"/>
-          <w:sz w:val="24"/>
-          <w:szCs w:val="24"/>
-          <w:lang w:val="pt-BR"/>
-        </w:rPr>
-        <w:t xml:space="preserve">, </w:t>
-      </w:r>
-      <w:r>
-        <w:rPr>
-          <w:rFonts w:ascii="Calibri" w:hAnsi="Calibri" w:eastAsia="Calibri" w:cs="Calibri"/>
-          <w:b w:val="0"/>
-          <w:bCs w:val="0"/>
-          <w:i w:val="0"/>
-          <w:iCs w:val="0"/>
-          <w:caps w:val="0"/>
-          <w:smallCaps w:val="0"/>
-          <w:noProof w:val="0"/>
-          <w:color w:val="000000" w:themeColor="text1" w:themeTint="FF" w:themeShade="FF"/>
-          <w:sz w:val="24"/>
-          <w:szCs w:val="24"/>
-          <w:lang w:val="pt-BR"/>
-        </w:rPr>
-        <w:t>composto do provento base de R$ 13.011,18, conforme</w:t>
-      </w:r>
-      <w:r>
-        <w:rPr>
-          <w:rFonts w:ascii="Calibri" w:hAnsi="Calibri" w:eastAsia="Calibri" w:cs="Calibri"/>
-          <w:b w:val="1"/>
-          <w:bCs w:val="1"/>
-          <w:i w:val="0"/>
-          <w:iCs w:val="0"/>
-          <w:caps w:val="0"/>
-          <w:smallCaps w:val="0"/>
-          <w:noProof w:val="0"/>
-          <w:color w:val="000000" w:themeColor="text1" w:themeTint="FF" w:themeShade="FF"/>
-          <w:sz w:val="24"/>
-          <w:szCs w:val="24"/>
-          <w:lang w:val="pt-BR"/>
-        </w:rPr>
-        <w:t xml:space="preserve"> </w:t>
-      </w:r>
-      <w:r>
-        <w:rPr>
-          <w:rFonts w:ascii="Calibri" w:hAnsi="Calibri" w:eastAsia="Calibri" w:cs="Calibri"/>
-          <w:b w:val="0"/>
-          <w:bCs w:val="0"/>
-          <w:i w:val="0"/>
-          <w:iCs w:val="0"/>
-          <w:caps w:val="0"/>
-          <w:smallCaps w:val="0"/>
-          <w:noProof w:val="0"/>
-          <w:color w:val="000000" w:themeColor="text1" w:themeTint="FF" w:themeShade="FF"/>
-          <w:sz w:val="24"/>
-          <w:szCs w:val="24"/>
-          <w:lang w:val="pt-BR"/>
-        </w:rPr>
-        <w:t xml:space="preserve">ficha financeira em anexo, devidamente atualizada pela </w:t>
-      </w:r>
-      <w:r>
-        <w:rPr>
-          <w:rFonts w:ascii="Calibri" w:hAnsi="Calibri" w:eastAsia="Calibri" w:cs="Calibri"/>
-          <w:b w:val="1"/>
-          <w:bCs w:val="1"/>
-          <w:i w:val="0"/>
-          <w:iCs w:val="0"/>
-          <w:caps w:val="0"/>
-          <w:smallCaps w:val="0"/>
-          <w:noProof w:val="0"/>
-          <w:color w:val="000000" w:themeColor="text1" w:themeTint="FF" w:themeShade="FF"/>
-          <w:sz w:val="24"/>
-          <w:szCs w:val="24"/>
-          <w:lang w:val="pt-BR"/>
-        </w:rPr>
-        <w:t xml:space="preserve">LCE nº 3.916/2022, acrescido de 10,16% </w:t>
-      </w:r>
-      <w:r>
-        <w:rPr>
-          <w:rFonts w:ascii="Calibri" w:hAnsi="Calibri" w:eastAsia="Calibri" w:cs="Calibri"/>
-          <w:b w:val="0"/>
-          <w:bCs w:val="0"/>
-          <w:i w:val="0"/>
-          <w:iCs w:val="0"/>
-          <w:caps w:val="0"/>
-          <w:smallCaps w:val="0"/>
-          <w:noProof w:val="0"/>
-          <w:color w:val="000000" w:themeColor="text1" w:themeTint="FF" w:themeShade="FF"/>
-          <w:sz w:val="24"/>
-          <w:szCs w:val="24"/>
-          <w:lang w:val="pt-BR"/>
-        </w:rPr>
-        <w:t>estipulado pela</w:t>
-      </w:r>
-      <w:r>
-        <w:rPr>
-          <w:rFonts w:ascii="Calibri" w:hAnsi="Calibri" w:eastAsia="Calibri" w:cs="Calibri"/>
-          <w:b w:val="1"/>
-          <w:bCs w:val="1"/>
-          <w:i w:val="0"/>
-          <w:iCs w:val="0"/>
-          <w:caps w:val="0"/>
-          <w:smallCaps w:val="0"/>
-          <w:noProof w:val="0"/>
-          <w:color w:val="000000" w:themeColor="text1" w:themeTint="FF" w:themeShade="FF"/>
-          <w:sz w:val="24"/>
-          <w:szCs w:val="24"/>
-          <w:lang w:val="pt-BR"/>
-        </w:rPr>
-        <w:t xml:space="preserve"> Lei nº 4.098/2023, </w:t>
-      </w:r>
-      <w:r>
-        <w:rPr>
-          <w:rFonts w:ascii="Calibri" w:hAnsi="Calibri" w:eastAsia="Calibri" w:cs="Calibri"/>
-          <w:b w:val="0"/>
-          <w:bCs w:val="0"/>
-          <w:i w:val="0"/>
-          <w:iCs w:val="0"/>
-          <w:caps w:val="0"/>
-          <w:smallCaps w:val="0"/>
-          <w:noProof w:val="0"/>
-          <w:color w:val="000000" w:themeColor="text1" w:themeTint="FF" w:themeShade="FF"/>
-          <w:sz w:val="24"/>
-          <w:szCs w:val="24"/>
-          <w:lang w:val="pt-BR"/>
-        </w:rPr>
-        <w:t>mas ainda na Referência</w:t>
-      </w:r>
-      <w:r>
-        <w:rPr>
-          <w:rFonts w:ascii="Calibri" w:hAnsi="Calibri" w:eastAsia="Calibri" w:cs="Calibri"/>
-          <w:b w:val="1"/>
-          <w:bCs w:val="1"/>
-          <w:i w:val="0"/>
-          <w:iCs w:val="0"/>
-          <w:caps w:val="0"/>
-          <w:smallCaps w:val="0"/>
-          <w:noProof w:val="0"/>
-          <w:color w:val="000000" w:themeColor="text1" w:themeTint="FF" w:themeShade="FF"/>
-          <w:sz w:val="24"/>
-          <w:szCs w:val="24"/>
-          <w:lang w:val="pt-BR"/>
-        </w:rPr>
-        <w:t xml:space="preserve"> “I”.</w:t>
-      </w:r>
-      <w:r>
-        <w:rPr>
-          <w:rFonts w:ascii="Calibri" w:hAnsi="Calibri" w:eastAsia="Calibri" w:cs="Calibri"/>
-          <w:b w:val="0"/>
-          <w:bCs w:val="0"/>
-          <w:i w:val="0"/>
-          <w:iCs w:val="0"/>
-          <w:caps w:val="0"/>
-          <w:smallCaps w:val="0"/>
-          <w:noProof w:val="0"/>
-          <w:color w:val="000000" w:themeColor="text1" w:themeTint="FF" w:themeShade="FF"/>
-          <w:sz w:val="24"/>
-          <w:szCs w:val="24"/>
-          <w:lang w:val="pt-BR"/>
-        </w:rPr>
-        <w:t xml:space="preserve"> </w:t>
-      </w:r>
-    </w:p>
-    <w:p>
-      <w:pPr>
-        <w:keepNext w:val="1"/>
-        <w:widowControl w:val="0"/>
         <w:spacing w:after="0" w:line="240" w:lineRule="auto"/>
         <w:jc w:val="both"/>
         <w:rPr>
@@ -2330,6 +1857,58 @@
           <w:szCs w:val="22"/>
         </w:rPr>
         <w:t>}}.</w:t>
+      </w:r>
+    </w:p>
+    <w:p>
+      <w:pPr>
+        <w:keepLines w:val="1"/>
+        <w:spacing w:before="0" w:beforeAutospacing="off" w:after="240" w:afterAutospacing="off" w:line="240" w:lineRule="auto"/>
+        <w:jc w:val="center"/>
+        <w:rPr>
+          <w:rFonts w:ascii="Calibri" w:hAnsi="Calibri" w:eastAsia="Calibri" w:cs="Calibri"/>
+          <w:sz w:val="22"/>
+          <w:szCs w:val="22"/>
+        </w:rPr>
+      </w:pPr>
+      <w:r>
+        <w:rPr>
+          <w:rFonts w:ascii="Calibri" w:hAnsi="Calibri" w:eastAsia="Calibri" w:cs="Calibri"/>
+          <w:b w:val="1"/>
+          <w:bCs w:val="1"/>
+          <w:sz w:val="22"/>
+          <w:szCs w:val="22"/>
+        </w:rPr>
+        <w:t>Jaime Fontes Vasconcelos</w:t>
+      </w:r>
+      <w:r>
+        <w:br/>
+      </w:r>
+      <w:r>
+        <w:rPr>
+          <w:rFonts w:ascii="Calibri" w:hAnsi="Calibri" w:eastAsia="Calibri" w:cs="Calibri"/>
+          <w:sz w:val="22"/>
+          <w:szCs w:val="22"/>
+        </w:rPr>
+        <w:t>Auditor(a) de Controle Externo</w:t>
+      </w:r>
+      <w:r>
+        <w:br/>
+      </w:r>
+      <w:r>
+        <w:rPr>
+          <w:rFonts w:ascii="Calibri" w:hAnsi="Calibri" w:eastAsia="Calibri" w:cs="Calibri"/>
+          <w:sz w:val="22"/>
+          <w:szCs w:val="22"/>
+        </w:rPr>
+        <w:t xml:space="preserve">Matrícula nº </w:t>
+      </w:r>
+      <w:r>
+        <w:rPr>
+          <w:rFonts w:ascii="Calibri" w:hAnsi="Calibri" w:eastAsia="Calibri" w:cs="Calibri"/>
+          <w:sz w:val="22"/>
+          <w:szCs w:val="22"/>
+        </w:rPr>
+        <w:t>559</w:t>
       </w:r>
     </w:p>
     <w:sectPr>

</xml_diff>

<commit_message>
correção do loop de tentativa para contorno do overload da IA
</commit_message>
<xml_diff>
--- a/modelos/modelo_relatorio.docx
+++ b/modelos/modelo_relatorio.docx
@@ -383,7 +383,41 @@
           <w:szCs w:val="24"/>
           <w:lang w:val="pt-BR"/>
         </w:rPr>
-        <w:t xml:space="preserve"> {{servidor}}, CPF nº {{</w:t>
+        <w:t xml:space="preserve"> </w:t>
+      </w:r>
+      <w:r>
+        <w:rPr>
+          <w:rFonts w:ascii="Calibri" w:hAnsi="Calibri" w:eastAsia="Calibri" w:cs="Calibri"/>
+          <w:b w:val="1"/>
+          <w:bCs w:val="1"/>
+          <w:i w:val="0"/>
+          <w:iCs w:val="0"/>
+          <w:caps w:val="0"/>
+          <w:smallCaps w:val="0"/>
+          <w:noProof w:val="0"/>
+          <w:color w:val="000000" w:themeColor="text1" w:themeTint="FF" w:themeShade="FF"/>
+          <w:sz w:val="24"/>
+          <w:szCs w:val="24"/>
+          <w:lang w:val="pt-BR"/>
+        </w:rPr>
+        <w:t>{{servidor}}</w:t>
+      </w:r>
+      <w:r>
+        <w:rPr>
+          <w:rFonts w:ascii="Calibri" w:hAnsi="Calibri" w:eastAsia="Calibri" w:cs="Calibri"/>
+          <w:b w:val="0"/>
+          <w:bCs w:val="0"/>
+          <w:i w:val="0"/>
+          <w:iCs w:val="0"/>
+          <w:caps w:val="0"/>
+          <w:smallCaps w:val="0"/>
+          <w:noProof w:val="0"/>
+          <w:color w:val="000000" w:themeColor="text1" w:themeTint="FF" w:themeShade="FF"/>
+          <w:sz w:val="24"/>
+          <w:szCs w:val="24"/>
+          <w:lang w:val="pt-BR"/>
+        </w:rPr>
+        <w:t>, CPF nº {{</w:t>
       </w:r>
       <w:r>
         <w:rPr>
@@ -485,7 +519,41 @@
           <w:szCs w:val="24"/>
           <w:lang w:val="pt-BR"/>
         </w:rPr>
-        <w:t xml:space="preserve">no cargo de {{cargo}}, </w:t>
+        <w:t xml:space="preserve">no cargo de </w:t>
+      </w:r>
+      <w:r>
+        <w:rPr>
+          <w:rFonts w:ascii="Calibri" w:hAnsi="Calibri" w:eastAsia="Calibri" w:cs="Calibri"/>
+          <w:b w:val="1"/>
+          <w:bCs w:val="1"/>
+          <w:i w:val="0"/>
+          <w:iCs w:val="0"/>
+          <w:caps w:val="0"/>
+          <w:smallCaps w:val="0"/>
+          <w:noProof w:val="0"/>
+          <w:color w:val="000000" w:themeColor="text1" w:themeTint="FF" w:themeShade="FF"/>
+          <w:sz w:val="24"/>
+          <w:szCs w:val="24"/>
+          <w:lang w:val="pt-BR"/>
+        </w:rPr>
+        <w:t>{{cargo}}</w:t>
+      </w:r>
+      <w:r>
+        <w:rPr>
+          <w:rFonts w:ascii="Calibri" w:hAnsi="Calibri" w:eastAsia="Calibri" w:cs="Calibri"/>
+          <w:b w:val="0"/>
+          <w:bCs w:val="0"/>
+          <w:i w:val="0"/>
+          <w:iCs w:val="0"/>
+          <w:caps w:val="0"/>
+          <w:smallCaps w:val="0"/>
+          <w:noProof w:val="0"/>
+          <w:color w:val="000000" w:themeColor="text1" w:themeTint="FF" w:themeShade="FF"/>
+          <w:sz w:val="24"/>
+          <w:szCs w:val="24"/>
+          <w:lang w:val="pt-BR"/>
+        </w:rPr>
+        <w:t xml:space="preserve">, </w:t>
       </w:r>
       <w:r>
         <w:rPr>
@@ -600,420 +668,724 @@
           <w:szCs w:val="24"/>
         </w:rPr>
         <w:t>}}.</w:t>
-      </w:r>
-      <w:r>
-        <w:rPr>
-          <w:rFonts w:ascii="Calibri" w:hAnsi="Calibri" w:eastAsia="Calibri" w:cs="Calibri"/>
-          <w:sz w:val="24"/>
-          <w:szCs w:val="24"/>
-        </w:rPr>
-        <w:t xml:space="preserve"> </w:t>
-      </w:r>
-      <w:r>
-        <w:rPr>
-          <w:rFonts w:ascii="Calibri" w:hAnsi="Calibri" w:eastAsia="Calibri" w:cs="Calibri"/>
-          <w:b w:val="0"/>
-          <w:bCs w:val="0"/>
-          <w:i w:val="0"/>
-          <w:iCs w:val="0"/>
-          <w:caps w:val="0"/>
-          <w:smallCaps w:val="0"/>
-          <w:noProof w:val="0"/>
-          <w:color w:val="000000" w:themeColor="text1" w:themeTint="FF" w:themeShade="FF"/>
-          <w:sz w:val="24"/>
-          <w:szCs w:val="24"/>
-          <w:u w:val="none"/>
-          <w:lang w:val="pt-BR"/>
-        </w:rPr>
-        <w:t>{{</w:t>
-      </w:r>
-      <w:r>
-        <w:rPr>
-          <w:rFonts w:ascii="Calibri" w:hAnsi="Calibri" w:eastAsia="Calibri" w:cs="Calibri"/>
-          <w:b w:val="0"/>
-          <w:bCs w:val="0"/>
-          <w:i w:val="0"/>
-          <w:iCs w:val="0"/>
-          <w:caps w:val="0"/>
-          <w:smallCaps w:val="0"/>
-          <w:noProof w:val="0"/>
-          <w:color w:val="000000" w:themeColor="text1" w:themeTint="FF" w:themeShade="FF"/>
-          <w:sz w:val="24"/>
-          <w:szCs w:val="24"/>
-          <w:u w:val="none"/>
-          <w:lang w:val="pt-BR"/>
-        </w:rPr>
-        <w:t>admissao</w:t>
-      </w:r>
-      <w:r>
-        <w:rPr>
-          <w:rFonts w:ascii="Calibri" w:hAnsi="Calibri" w:eastAsia="Calibri" w:cs="Calibri"/>
-          <w:b w:val="0"/>
-          <w:bCs w:val="0"/>
-          <w:i w:val="0"/>
-          <w:iCs w:val="0"/>
-          <w:caps w:val="0"/>
-          <w:smallCaps w:val="0"/>
-          <w:noProof w:val="0"/>
-          <w:color w:val="000000" w:themeColor="text1" w:themeTint="FF" w:themeShade="FF"/>
-          <w:sz w:val="24"/>
-          <w:szCs w:val="24"/>
-          <w:u w:val="none"/>
-          <w:lang w:val="pt-BR"/>
-        </w:rPr>
-        <w:t>}}</w:t>
-      </w:r>
-      <w:r>
-        <w:rPr>
-          <w:rFonts w:ascii="Calibri" w:hAnsi="Calibri" w:eastAsia="Calibri" w:cs="Calibri"/>
-          <w:b w:val="0"/>
-          <w:bCs w:val="0"/>
-          <w:i w:val="0"/>
-          <w:iCs w:val="0"/>
-          <w:caps w:val="0"/>
-          <w:smallCaps w:val="0"/>
-          <w:noProof w:val="0"/>
-          <w:color w:val="000000" w:themeColor="text1" w:themeTint="FF" w:themeShade="FF"/>
-          <w:sz w:val="24"/>
-          <w:szCs w:val="24"/>
-          <w:u w:val="none"/>
-          <w:lang w:val="pt-BR"/>
-        </w:rPr>
-        <w:t>{</w:t>
-      </w:r>
-      <w:r>
-        <w:rPr>
-          <w:rFonts w:ascii="Calibri" w:hAnsi="Calibri" w:eastAsia="Calibri" w:cs="Calibri"/>
-          <w:b w:val="0"/>
-          <w:bCs w:val="0"/>
-          <w:i w:val="0"/>
-          <w:iCs w:val="0"/>
-          <w:caps w:val="0"/>
-          <w:smallCaps w:val="0"/>
-          <w:noProof w:val="0"/>
-          <w:color w:val="000000" w:themeColor="text1" w:themeTint="FF" w:themeShade="FF"/>
-          <w:sz w:val="24"/>
-          <w:szCs w:val="24"/>
-          <w:u w:val="none"/>
-          <w:lang w:val="pt-BR"/>
-        </w:rPr>
-        <w:t>{</w:t>
-      </w:r>
-      <w:r>
-        <w:rPr>
-          <w:rFonts w:ascii="Calibri" w:hAnsi="Calibri" w:eastAsia="Calibri" w:cs="Calibri"/>
-          <w:b w:val="0"/>
-          <w:bCs w:val="0"/>
-          <w:i w:val="0"/>
-          <w:iCs w:val="0"/>
-          <w:caps w:val="0"/>
-          <w:smallCaps w:val="0"/>
-          <w:noProof w:val="0"/>
-          <w:color w:val="000000" w:themeColor="text1" w:themeTint="FF" w:themeShade="FF"/>
-          <w:sz w:val="24"/>
-          <w:szCs w:val="24"/>
-          <w:u w:val="none"/>
-          <w:lang w:val="pt-BR"/>
-        </w:rPr>
-        <w:t>historico_funcional</w:t>
-      </w:r>
-      <w:r>
-        <w:rPr>
-          <w:rFonts w:ascii="Calibri" w:hAnsi="Calibri" w:eastAsia="Calibri" w:cs="Calibri"/>
-          <w:b w:val="0"/>
-          <w:bCs w:val="0"/>
-          <w:i w:val="0"/>
-          <w:iCs w:val="0"/>
-          <w:caps w:val="0"/>
-          <w:smallCaps w:val="0"/>
-          <w:noProof w:val="0"/>
-          <w:color w:val="000000" w:themeColor="text1" w:themeTint="FF" w:themeShade="FF"/>
-          <w:sz w:val="24"/>
-          <w:szCs w:val="24"/>
-          <w:u w:val="none"/>
-          <w:lang w:val="pt-BR"/>
-        </w:rPr>
-        <w:t>}}</w:t>
-      </w:r>
-      <w:r>
-        <w:rPr>
-          <w:rFonts w:ascii="Calibri" w:hAnsi="Calibri" w:eastAsia="Calibri" w:cs="Calibri"/>
-          <w:b w:val="0"/>
-          <w:bCs w:val="0"/>
-          <w:i w:val="0"/>
-          <w:iCs w:val="0"/>
-          <w:caps w:val="0"/>
-          <w:smallCaps w:val="0"/>
-          <w:noProof w:val="0"/>
-          <w:color w:val="000000" w:themeColor="text1" w:themeTint="FF" w:themeShade="FF"/>
-          <w:sz w:val="24"/>
-          <w:szCs w:val="24"/>
-          <w:u w:val="none"/>
-          <w:lang w:val="pt-BR"/>
-        </w:rPr>
-        <w:t>{</w:t>
-      </w:r>
-      <w:r>
-        <w:rPr>
-          <w:rFonts w:ascii="Calibri" w:hAnsi="Calibri" w:eastAsia="Calibri" w:cs="Calibri"/>
-          <w:b w:val="0"/>
-          <w:bCs w:val="0"/>
-          <w:i w:val="0"/>
-          <w:iCs w:val="0"/>
-          <w:caps w:val="0"/>
-          <w:smallCaps w:val="0"/>
-          <w:noProof w:val="0"/>
-          <w:color w:val="000000" w:themeColor="text1" w:themeTint="FF" w:themeShade="FF"/>
-          <w:sz w:val="24"/>
-          <w:szCs w:val="24"/>
-          <w:u w:val="none"/>
-          <w:lang w:val="pt-BR"/>
-        </w:rPr>
-        <w:t>{</w:t>
-      </w:r>
-      <w:r>
-        <w:rPr>
-          <w:rFonts w:ascii="Calibri" w:hAnsi="Calibri" w:eastAsia="Calibri" w:cs="Calibri"/>
-          <w:b w:val="0"/>
-          <w:bCs w:val="0"/>
-          <w:i w:val="0"/>
-          <w:iCs w:val="0"/>
-          <w:caps w:val="0"/>
-          <w:smallCaps w:val="0"/>
-          <w:noProof w:val="0"/>
-          <w:color w:val="000000" w:themeColor="text1" w:themeTint="FF" w:themeShade="FF"/>
-          <w:sz w:val="24"/>
-          <w:szCs w:val="24"/>
-          <w:u w:val="none"/>
-          <w:lang w:val="pt-BR"/>
-        </w:rPr>
-        <w:t>proventos_fixados</w:t>
-      </w:r>
-      <w:r>
-        <w:rPr>
-          <w:rFonts w:ascii="Calibri" w:hAnsi="Calibri" w:eastAsia="Calibri" w:cs="Calibri"/>
-          <w:b w:val="0"/>
-          <w:bCs w:val="0"/>
-          <w:i w:val="0"/>
-          <w:iCs w:val="0"/>
-          <w:caps w:val="0"/>
-          <w:smallCaps w:val="0"/>
-          <w:noProof w:val="0"/>
-          <w:color w:val="000000" w:themeColor="text1" w:themeTint="FF" w:themeShade="FF"/>
-          <w:sz w:val="24"/>
-          <w:szCs w:val="24"/>
-          <w:u w:val="none"/>
-          <w:lang w:val="pt-BR"/>
-        </w:rPr>
-        <w:t>}}</w:t>
-      </w:r>
-      <w:r>
-        <w:rPr>
-          <w:rFonts w:ascii="Calibri" w:hAnsi="Calibri" w:eastAsia="Calibri" w:cs="Calibri"/>
-          <w:b w:val="0"/>
-          <w:bCs w:val="0"/>
-          <w:i w:val="0"/>
-          <w:iCs w:val="0"/>
-          <w:caps w:val="0"/>
-          <w:smallCaps w:val="0"/>
-          <w:noProof w:val="0"/>
-          <w:color w:val="000000" w:themeColor="text1" w:themeTint="FF" w:themeShade="FF"/>
-          <w:sz w:val="24"/>
-          <w:szCs w:val="24"/>
-          <w:lang w:val="pt-BR"/>
-        </w:rPr>
-        <w:t>{</w:t>
-      </w:r>
-      <w:r>
-        <w:rPr>
-          <w:rFonts w:ascii="Calibri" w:hAnsi="Calibri" w:eastAsia="Calibri" w:cs="Calibri"/>
-          <w:b w:val="0"/>
-          <w:bCs w:val="0"/>
-          <w:i w:val="0"/>
-          <w:iCs w:val="0"/>
-          <w:caps w:val="0"/>
-          <w:smallCaps w:val="0"/>
-          <w:noProof w:val="0"/>
-          <w:color w:val="000000" w:themeColor="text1" w:themeTint="FF" w:themeShade="FF"/>
-          <w:sz w:val="24"/>
-          <w:szCs w:val="24"/>
-          <w:lang w:val="pt-BR"/>
-        </w:rPr>
-        <w:t>{</w:t>
-      </w:r>
-      <w:r>
-        <w:rPr>
-          <w:rFonts w:ascii="Calibri" w:hAnsi="Calibri" w:eastAsia="Calibri" w:cs="Calibri"/>
-          <w:b w:val="0"/>
-          <w:bCs w:val="0"/>
-          <w:i w:val="0"/>
-          <w:iCs w:val="0"/>
-          <w:caps w:val="0"/>
-          <w:smallCaps w:val="0"/>
-          <w:noProof w:val="0"/>
-          <w:color w:val="000000" w:themeColor="text1" w:themeTint="FF" w:themeShade="FF"/>
-          <w:sz w:val="24"/>
-          <w:szCs w:val="24"/>
-          <w:lang w:val="pt-BR"/>
-        </w:rPr>
-        <w:t>idade</w:t>
-      </w:r>
-      <w:r>
-        <w:rPr>
-          <w:rFonts w:ascii="Calibri" w:hAnsi="Calibri" w:eastAsia="Calibri" w:cs="Calibri"/>
-          <w:b w:val="0"/>
-          <w:bCs w:val="0"/>
-          <w:i w:val="0"/>
-          <w:iCs w:val="0"/>
-          <w:caps w:val="0"/>
-          <w:smallCaps w:val="0"/>
-          <w:noProof w:val="0"/>
-          <w:color w:val="000000" w:themeColor="text1" w:themeTint="FF" w:themeShade="FF"/>
-          <w:sz w:val="24"/>
-          <w:szCs w:val="24"/>
-          <w:lang w:val="pt-BR"/>
-        </w:rPr>
-        <w:t>_e</w:t>
-      </w:r>
-      <w:r>
-        <w:rPr>
-          <w:rFonts w:ascii="Calibri" w:hAnsi="Calibri" w:eastAsia="Calibri" w:cs="Calibri"/>
-          <w:b w:val="0"/>
-          <w:bCs w:val="0"/>
-          <w:i w:val="0"/>
-          <w:iCs w:val="0"/>
-          <w:caps w:val="0"/>
-          <w:smallCaps w:val="0"/>
-          <w:noProof w:val="0"/>
-          <w:color w:val="000000" w:themeColor="text1" w:themeTint="FF" w:themeShade="FF"/>
-          <w:sz w:val="24"/>
-          <w:szCs w:val="24"/>
-          <w:lang w:val="pt-BR"/>
-        </w:rPr>
-        <w:t>_tem</w:t>
-      </w:r>
-      <w:r>
-        <w:rPr>
-          <w:rFonts w:ascii="Calibri" w:hAnsi="Calibri" w:eastAsia="Calibri" w:cs="Calibri"/>
-          <w:b w:val="0"/>
-          <w:bCs w:val="0"/>
-          <w:i w:val="0"/>
-          <w:iCs w:val="0"/>
-          <w:caps w:val="0"/>
-          <w:smallCaps w:val="0"/>
-          <w:noProof w:val="0"/>
-          <w:color w:val="000000" w:themeColor="text1" w:themeTint="FF" w:themeShade="FF"/>
-          <w:sz w:val="24"/>
-          <w:szCs w:val="24"/>
-          <w:lang w:val="pt-BR"/>
-        </w:rPr>
-        <w:t>po</w:t>
-      </w:r>
-      <w:r>
-        <w:rPr>
-          <w:rFonts w:ascii="Calibri" w:hAnsi="Calibri" w:eastAsia="Calibri" w:cs="Calibri"/>
-          <w:b w:val="0"/>
-          <w:bCs w:val="0"/>
-          <w:i w:val="0"/>
-          <w:iCs w:val="0"/>
-          <w:caps w:val="0"/>
-          <w:smallCaps w:val="0"/>
-          <w:noProof w:val="0"/>
-          <w:color w:val="000000" w:themeColor="text1" w:themeTint="FF" w:themeShade="FF"/>
-          <w:sz w:val="24"/>
-          <w:szCs w:val="24"/>
-          <w:lang w:val="pt-BR"/>
-        </w:rPr>
-        <w:t>}}</w:t>
-      </w:r>
-      <w:r>
-        <w:rPr>
-          <w:rFonts w:ascii="Calibri" w:hAnsi="Calibri" w:eastAsia="Calibri" w:cs="Calibri"/>
-          <w:b w:val="0"/>
-          <w:bCs w:val="0"/>
-          <w:i w:val="0"/>
-          <w:iCs w:val="0"/>
-          <w:caps w:val="0"/>
-          <w:smallCaps w:val="0"/>
-          <w:noProof w:val="0"/>
-          <w:color w:val="000000" w:themeColor="text1" w:themeTint="FF" w:themeShade="FF"/>
-          <w:sz w:val="24"/>
-          <w:szCs w:val="24"/>
-          <w:lang w:val="pt-BR"/>
-        </w:rPr>
-        <w:t>{</w:t>
-      </w:r>
-      <w:r>
-        <w:rPr>
-          <w:rFonts w:ascii="Calibri" w:hAnsi="Calibri" w:eastAsia="Calibri" w:cs="Calibri"/>
-          <w:b w:val="0"/>
-          <w:bCs w:val="0"/>
-          <w:i w:val="0"/>
-          <w:iCs w:val="0"/>
-          <w:caps w:val="0"/>
-          <w:smallCaps w:val="0"/>
-          <w:noProof w:val="0"/>
-          <w:color w:val="000000" w:themeColor="text1" w:themeTint="FF" w:themeShade="FF"/>
-          <w:sz w:val="24"/>
-          <w:szCs w:val="24"/>
-          <w:lang w:val="pt-BR"/>
-        </w:rPr>
-        <w:t>{</w:t>
-      </w:r>
-      <w:r>
-        <w:rPr>
-          <w:rFonts w:ascii="Calibri" w:hAnsi="Calibri" w:eastAsia="Calibri" w:cs="Calibri"/>
-          <w:b w:val="0"/>
-          <w:bCs w:val="0"/>
-          <w:i w:val="0"/>
-          <w:iCs w:val="0"/>
-          <w:caps w:val="0"/>
-          <w:smallCaps w:val="0"/>
-          <w:noProof w:val="0"/>
-          <w:color w:val="000000" w:themeColor="text1" w:themeTint="FF" w:themeShade="FF"/>
-          <w:sz w:val="24"/>
-          <w:szCs w:val="24"/>
-          <w:lang w:val="pt-BR"/>
-        </w:rPr>
-        <w:t>analise_referencia</w:t>
-      </w:r>
-      <w:r>
-        <w:rPr>
-          <w:rFonts w:ascii="Calibri" w:hAnsi="Calibri" w:eastAsia="Calibri" w:cs="Calibri"/>
-          <w:b w:val="0"/>
-          <w:bCs w:val="0"/>
-          <w:i w:val="0"/>
-          <w:iCs w:val="0"/>
-          <w:caps w:val="0"/>
-          <w:smallCaps w:val="0"/>
-          <w:noProof w:val="0"/>
-          <w:color w:val="000000" w:themeColor="text1" w:themeTint="FF" w:themeShade="FF"/>
-          <w:sz w:val="24"/>
-          <w:szCs w:val="24"/>
-          <w:lang w:val="pt-BR"/>
-        </w:rPr>
-        <w:t>}}</w:t>
       </w:r>
     </w:p>
     <w:p>
       <w:pPr>
+        <w:widowControl w:val="0"/>
         <w:spacing w:after="0" w:afterAutospacing="off" w:line="276" w:lineRule="auto"/>
         <w:jc w:val="both"/>
         <w:rPr>
           <w:rFonts w:ascii="Calibri" w:hAnsi="Calibri" w:eastAsia="Calibri" w:cs="Calibri"/>
-          <w:b w:val="0"/>
-          <w:bCs w:val="0"/>
-          <w:i w:val="0"/>
-          <w:iCs w:val="0"/>
-          <w:caps w:val="0"/>
-          <w:smallCaps w:val="0"/>
-          <w:noProof w:val="0"/>
-          <w:color w:val="000000" w:themeColor="text1" w:themeTint="FF" w:themeShade="FF"/>
-          <w:sz w:val="24"/>
-          <w:szCs w:val="24"/>
-          <w:lang w:val="pt-BR"/>
+          <w:sz w:val="24"/>
+          <w:szCs w:val="24"/>
         </w:rPr>
       </w:pPr>
+    </w:p>
+    <w:p>
+      <w:pPr>
+        <w:widowControl w:val="0"/>
+        <w:spacing w:after="0" w:afterAutospacing="off" w:line="276" w:lineRule="auto"/>
+        <w:jc w:val="both"/>
+        <w:rPr>
+          <w:rFonts w:ascii="Calibri" w:hAnsi="Calibri" w:eastAsia="Calibri" w:cs="Calibri"/>
+          <w:b w:val="1"/>
+          <w:bCs w:val="1"/>
+          <w:sz w:val="24"/>
+          <w:szCs w:val="24"/>
+        </w:rPr>
+      </w:pPr>
+      <w:r>
+        <w:rPr>
+          <w:rFonts w:ascii="Calibri" w:hAnsi="Calibri" w:eastAsia="Calibri" w:cs="Calibri"/>
+          <w:b w:val="1"/>
+          <w:bCs w:val="1"/>
+          <w:sz w:val="24"/>
+          <w:szCs w:val="24"/>
+        </w:rPr>
+        <w:t>1. DA ADMISSÃO</w:t>
+      </w:r>
+    </w:p>
+    <w:p>
+      <w:pPr>
+        <w:widowControl w:val="0"/>
+        <w:spacing w:after="0" w:afterAutospacing="off" w:line="276" w:lineRule="auto"/>
+        <w:jc w:val="both"/>
+        <w:rPr>
+          <w:rFonts w:ascii="Calibri" w:hAnsi="Calibri" w:eastAsia="Calibri" w:cs="Calibri"/>
+          <w:b w:val="0"/>
+          <w:bCs w:val="0"/>
+          <w:i w:val="0"/>
+          <w:iCs w:val="0"/>
+          <w:caps w:val="0"/>
+          <w:smallCaps w:val="0"/>
+          <w:noProof w:val="0"/>
+          <w:color w:val="000000" w:themeColor="text1" w:themeTint="FF" w:themeShade="FF"/>
+          <w:sz w:val="24"/>
+          <w:szCs w:val="24"/>
+          <w:u w:val="none"/>
+          <w:lang w:val="pt-BR"/>
+        </w:rPr>
+      </w:pPr>
+      <w:r>
+        <w:rPr>
+          <w:rFonts w:ascii="Calibri" w:hAnsi="Calibri" w:eastAsia="Calibri" w:cs="Calibri"/>
+          <w:sz w:val="24"/>
+          <w:szCs w:val="24"/>
+        </w:rPr>
+        <w:t xml:space="preserve"> </w:t>
+      </w:r>
+      <w:r>
+        <w:rPr>
+          <w:rFonts w:ascii="Calibri" w:hAnsi="Calibri" w:eastAsia="Calibri" w:cs="Calibri"/>
+          <w:b w:val="0"/>
+          <w:bCs w:val="0"/>
+          <w:i w:val="0"/>
+          <w:iCs w:val="0"/>
+          <w:caps w:val="0"/>
+          <w:smallCaps w:val="0"/>
+          <w:noProof w:val="0"/>
+          <w:color w:val="000000" w:themeColor="text1" w:themeTint="FF" w:themeShade="FF"/>
+          <w:sz w:val="24"/>
+          <w:szCs w:val="24"/>
+          <w:u w:val="none"/>
+          <w:lang w:val="pt-BR"/>
+        </w:rPr>
+        <w:t>{{</w:t>
+      </w:r>
+      <w:r>
+        <w:rPr>
+          <w:rFonts w:ascii="Calibri" w:hAnsi="Calibri" w:eastAsia="Calibri" w:cs="Calibri"/>
+          <w:b w:val="0"/>
+          <w:bCs w:val="0"/>
+          <w:i w:val="0"/>
+          <w:iCs w:val="0"/>
+          <w:caps w:val="0"/>
+          <w:smallCaps w:val="0"/>
+          <w:noProof w:val="0"/>
+          <w:color w:val="000000" w:themeColor="text1" w:themeTint="FF" w:themeShade="FF"/>
+          <w:sz w:val="24"/>
+          <w:szCs w:val="24"/>
+          <w:u w:val="none"/>
+          <w:lang w:val="pt-BR"/>
+        </w:rPr>
+        <w:t>admissao</w:t>
+      </w:r>
+      <w:r>
+        <w:rPr>
+          <w:rFonts w:ascii="Calibri" w:hAnsi="Calibri" w:eastAsia="Calibri" w:cs="Calibri"/>
+          <w:b w:val="0"/>
+          <w:bCs w:val="0"/>
+          <w:i w:val="0"/>
+          <w:iCs w:val="0"/>
+          <w:caps w:val="0"/>
+          <w:smallCaps w:val="0"/>
+          <w:noProof w:val="0"/>
+          <w:color w:val="000000" w:themeColor="text1" w:themeTint="FF" w:themeShade="FF"/>
+          <w:sz w:val="24"/>
+          <w:szCs w:val="24"/>
+          <w:u w:val="none"/>
+          <w:lang w:val="pt-BR"/>
+        </w:rPr>
+        <w:t>}}</w:t>
+      </w:r>
+    </w:p>
+    <w:p>
+      <w:pPr>
+        <w:widowControl w:val="0"/>
+        <w:spacing w:after="0" w:afterAutospacing="off" w:line="276" w:lineRule="auto"/>
+        <w:jc w:val="both"/>
+        <w:rPr>
+          <w:rFonts w:ascii="Calibri" w:hAnsi="Calibri" w:eastAsia="Calibri" w:cs="Calibri"/>
+          <w:b w:val="0"/>
+          <w:bCs w:val="0"/>
+          <w:i w:val="0"/>
+          <w:iCs w:val="0"/>
+          <w:caps w:val="0"/>
+          <w:smallCaps w:val="0"/>
+          <w:noProof w:val="0"/>
+          <w:color w:val="000000" w:themeColor="text1" w:themeTint="FF" w:themeShade="FF"/>
+          <w:sz w:val="24"/>
+          <w:szCs w:val="24"/>
+          <w:u w:val="none"/>
+          <w:lang w:val="pt-BR"/>
+        </w:rPr>
+      </w:pPr>
+    </w:p>
+    <w:p>
+      <w:pPr>
+        <w:widowControl w:val="0"/>
+        <w:spacing w:after="0" w:afterAutospacing="off" w:line="276" w:lineRule="auto"/>
+        <w:jc w:val="both"/>
+        <w:rPr>
+          <w:rFonts w:ascii="Calibri" w:hAnsi="Calibri" w:eastAsia="Calibri" w:cs="Calibri"/>
+          <w:b w:val="0"/>
+          <w:bCs w:val="0"/>
+          <w:i w:val="0"/>
+          <w:iCs w:val="0"/>
+          <w:caps w:val="0"/>
+          <w:smallCaps w:val="0"/>
+          <w:noProof w:val="0"/>
+          <w:color w:val="000000" w:themeColor="text1" w:themeTint="FF" w:themeShade="FF"/>
+          <w:sz w:val="24"/>
+          <w:szCs w:val="24"/>
+          <w:lang w:val="pt-BR"/>
+        </w:rPr>
+      </w:pPr>
+      <w:r>
+        <w:rPr>
+          <w:rFonts w:ascii="Calibri" w:hAnsi="Calibri" w:eastAsia="Calibri" w:cs="Calibri"/>
+          <w:b w:val="0"/>
+          <w:bCs w:val="0"/>
+          <w:i w:val="0"/>
+          <w:iCs w:val="0"/>
+          <w:caps w:val="0"/>
+          <w:smallCaps w:val="0"/>
+          <w:noProof w:val="0"/>
+          <w:color w:val="000000" w:themeColor="text1" w:themeTint="FF" w:themeShade="FF"/>
+          <w:sz w:val="24"/>
+          <w:szCs w:val="24"/>
+          <w:lang w:val="pt-BR"/>
+        </w:rPr>
+        <w:t>{{idade_e_tempo}}</w:t>
+      </w:r>
+    </w:p>
+    <w:p>
+      <w:pPr>
+        <w:widowControl w:val="0"/>
+        <w:spacing w:after="0" w:afterAutospacing="off" w:line="276" w:lineRule="auto"/>
+        <w:jc w:val="both"/>
+        <w:rPr>
+          <w:rFonts w:ascii="Calibri" w:hAnsi="Calibri" w:eastAsia="Calibri" w:cs="Calibri"/>
+          <w:b w:val="0"/>
+          <w:bCs w:val="0"/>
+          <w:i w:val="0"/>
+          <w:iCs w:val="0"/>
+          <w:caps w:val="0"/>
+          <w:smallCaps w:val="0"/>
+          <w:noProof w:val="0"/>
+          <w:color w:val="000000" w:themeColor="text1" w:themeTint="FF" w:themeShade="FF"/>
+          <w:sz w:val="24"/>
+          <w:szCs w:val="24"/>
+          <w:u w:val="none"/>
+          <w:lang w:val="pt-BR"/>
+        </w:rPr>
+      </w:pPr>
+    </w:p>
+    <w:p>
+      <w:pPr>
+        <w:widowControl w:val="0"/>
+        <w:spacing w:after="0" w:afterAutospacing="off" w:line="276" w:lineRule="auto"/>
+        <w:jc w:val="both"/>
+        <w:rPr>
+          <w:rFonts w:ascii="Calibri" w:hAnsi="Calibri" w:eastAsia="Calibri" w:cs="Calibri"/>
+          <w:b w:val="1"/>
+          <w:bCs w:val="1"/>
+          <w:i w:val="0"/>
+          <w:iCs w:val="0"/>
+          <w:caps w:val="0"/>
+          <w:smallCaps w:val="0"/>
+          <w:noProof w:val="0"/>
+          <w:color w:val="000000" w:themeColor="text1" w:themeTint="FF" w:themeShade="FF"/>
+          <w:sz w:val="24"/>
+          <w:szCs w:val="24"/>
+          <w:u w:val="none"/>
+          <w:lang w:val="pt-BR"/>
+        </w:rPr>
+      </w:pPr>
+      <w:r>
+        <w:rPr>
+          <w:rFonts w:ascii="Calibri" w:hAnsi="Calibri" w:eastAsia="Calibri" w:cs="Calibri"/>
+          <w:b w:val="1"/>
+          <w:bCs w:val="1"/>
+          <w:i w:val="0"/>
+          <w:iCs w:val="0"/>
+          <w:caps w:val="0"/>
+          <w:smallCaps w:val="0"/>
+          <w:noProof w:val="0"/>
+          <w:color w:val="000000" w:themeColor="text1" w:themeTint="FF" w:themeShade="FF"/>
+          <w:sz w:val="24"/>
+          <w:szCs w:val="24"/>
+          <w:u w:val="none"/>
+          <w:lang w:val="pt-BR"/>
+        </w:rPr>
+        <w:t>2. DO HISTÓRICO FUNCIONAL</w:t>
+      </w:r>
+    </w:p>
+    <w:p>
+      <w:pPr>
+        <w:widowControl w:val="0"/>
+        <w:spacing w:after="0" w:afterAutospacing="off" w:line="276" w:lineRule="auto"/>
+        <w:jc w:val="both"/>
+        <w:rPr>
+          <w:rFonts w:ascii="Calibri" w:hAnsi="Calibri" w:eastAsia="Calibri" w:cs="Calibri"/>
+          <w:b w:val="0"/>
+          <w:bCs w:val="0"/>
+          <w:i w:val="0"/>
+          <w:iCs w:val="0"/>
+          <w:caps w:val="0"/>
+          <w:smallCaps w:val="0"/>
+          <w:noProof w:val="0"/>
+          <w:color w:val="000000" w:themeColor="text1" w:themeTint="FF" w:themeShade="FF"/>
+          <w:sz w:val="24"/>
+          <w:szCs w:val="24"/>
+          <w:u w:val="none"/>
+          <w:lang w:val="pt-BR"/>
+        </w:rPr>
+      </w:pPr>
+      <w:r>
+        <w:rPr>
+          <w:rFonts w:ascii="Calibri" w:hAnsi="Calibri" w:eastAsia="Calibri" w:cs="Calibri"/>
+          <w:b w:val="0"/>
+          <w:bCs w:val="0"/>
+          <w:i w:val="0"/>
+          <w:iCs w:val="0"/>
+          <w:caps w:val="0"/>
+          <w:smallCaps w:val="0"/>
+          <w:noProof w:val="0"/>
+          <w:color w:val="000000" w:themeColor="text1" w:themeTint="FF" w:themeShade="FF"/>
+          <w:sz w:val="24"/>
+          <w:szCs w:val="24"/>
+          <w:u w:val="none"/>
+          <w:lang w:val="pt-BR"/>
+        </w:rPr>
+        <w:t>{</w:t>
+      </w:r>
+      <w:r>
+        <w:rPr>
+          <w:rFonts w:ascii="Calibri" w:hAnsi="Calibri" w:eastAsia="Calibri" w:cs="Calibri"/>
+          <w:b w:val="0"/>
+          <w:bCs w:val="0"/>
+          <w:i w:val="0"/>
+          <w:iCs w:val="0"/>
+          <w:caps w:val="0"/>
+          <w:smallCaps w:val="0"/>
+          <w:noProof w:val="0"/>
+          <w:color w:val="000000" w:themeColor="text1" w:themeTint="FF" w:themeShade="FF"/>
+          <w:sz w:val="24"/>
+          <w:szCs w:val="24"/>
+          <w:u w:val="none"/>
+          <w:lang w:val="pt-BR"/>
+        </w:rPr>
+        <w:t>{</w:t>
+      </w:r>
+      <w:r>
+        <w:rPr>
+          <w:rFonts w:ascii="Calibri" w:hAnsi="Calibri" w:eastAsia="Calibri" w:cs="Calibri"/>
+          <w:b w:val="0"/>
+          <w:bCs w:val="0"/>
+          <w:i w:val="0"/>
+          <w:iCs w:val="0"/>
+          <w:caps w:val="0"/>
+          <w:smallCaps w:val="0"/>
+          <w:noProof w:val="0"/>
+          <w:color w:val="000000" w:themeColor="text1" w:themeTint="FF" w:themeShade="FF"/>
+          <w:sz w:val="24"/>
+          <w:szCs w:val="24"/>
+          <w:u w:val="none"/>
+          <w:lang w:val="pt-BR"/>
+        </w:rPr>
+        <w:t>historico_funcional</w:t>
+      </w:r>
+      <w:r>
+        <w:rPr>
+          <w:rFonts w:ascii="Calibri" w:hAnsi="Calibri" w:eastAsia="Calibri" w:cs="Calibri"/>
+          <w:b w:val="0"/>
+          <w:bCs w:val="0"/>
+          <w:i w:val="0"/>
+          <w:iCs w:val="0"/>
+          <w:caps w:val="0"/>
+          <w:smallCaps w:val="0"/>
+          <w:noProof w:val="0"/>
+          <w:color w:val="000000" w:themeColor="text1" w:themeTint="FF" w:themeShade="FF"/>
+          <w:sz w:val="24"/>
+          <w:szCs w:val="24"/>
+          <w:u w:val="none"/>
+          <w:lang w:val="pt-BR"/>
+        </w:rPr>
+        <w:t>}}</w:t>
+      </w:r>
+    </w:p>
+    <w:p>
+      <w:pPr>
+        <w:widowControl w:val="0"/>
+        <w:spacing w:after="0" w:afterAutospacing="off" w:line="276" w:lineRule="auto"/>
+        <w:jc w:val="both"/>
+        <w:rPr>
+          <w:rFonts w:ascii="Calibri" w:hAnsi="Calibri" w:eastAsia="Calibri" w:cs="Calibri"/>
+          <w:b w:val="0"/>
+          <w:bCs w:val="0"/>
+          <w:i w:val="0"/>
+          <w:iCs w:val="0"/>
+          <w:caps w:val="0"/>
+          <w:smallCaps w:val="0"/>
+          <w:noProof w:val="0"/>
+          <w:color w:val="000000" w:themeColor="text1" w:themeTint="FF" w:themeShade="FF"/>
+          <w:sz w:val="24"/>
+          <w:szCs w:val="24"/>
+          <w:u w:val="none"/>
+          <w:lang w:val="pt-BR"/>
+        </w:rPr>
+      </w:pPr>
+    </w:p>
+    <w:p>
+      <w:pPr>
+        <w:widowControl w:val="0"/>
+        <w:spacing w:after="0" w:afterAutospacing="off" w:line="276" w:lineRule="auto"/>
+        <w:jc w:val="both"/>
+        <w:rPr>
+          <w:rFonts w:ascii="Calibri" w:hAnsi="Calibri" w:eastAsia="Calibri" w:cs="Calibri"/>
+          <w:b w:val="1"/>
+          <w:bCs w:val="1"/>
+          <w:i w:val="0"/>
+          <w:iCs w:val="0"/>
+          <w:caps w:val="0"/>
+          <w:smallCaps w:val="0"/>
+          <w:noProof w:val="0"/>
+          <w:color w:val="000000" w:themeColor="text1" w:themeTint="FF" w:themeShade="FF"/>
+          <w:sz w:val="24"/>
+          <w:szCs w:val="24"/>
+          <w:u w:val="none"/>
+          <w:lang w:val="pt-BR"/>
+        </w:rPr>
+      </w:pPr>
+      <w:r>
+        <w:rPr>
+          <w:rFonts w:ascii="Calibri" w:hAnsi="Calibri" w:eastAsia="Calibri" w:cs="Calibri"/>
+          <w:b w:val="1"/>
+          <w:bCs w:val="1"/>
+          <w:i w:val="0"/>
+          <w:iCs w:val="0"/>
+          <w:caps w:val="0"/>
+          <w:smallCaps w:val="0"/>
+          <w:noProof w:val="0"/>
+          <w:color w:val="000000" w:themeColor="text1" w:themeTint="FF" w:themeShade="FF"/>
+          <w:sz w:val="24"/>
+          <w:szCs w:val="24"/>
+          <w:u w:val="none"/>
+          <w:lang w:val="pt-BR"/>
+        </w:rPr>
+        <w:t>3. DOS PROVENTOS</w:t>
+      </w:r>
+    </w:p>
+    <w:p>
+      <w:pPr>
+        <w:widowControl w:val="0"/>
+        <w:spacing w:after="0" w:afterAutospacing="off" w:line="276" w:lineRule="auto"/>
+        <w:jc w:val="both"/>
+        <w:rPr>
+          <w:rFonts w:ascii="Calibri" w:hAnsi="Calibri" w:eastAsia="Calibri" w:cs="Calibri"/>
+          <w:b w:val="0"/>
+          <w:bCs w:val="0"/>
+          <w:i w:val="0"/>
+          <w:iCs w:val="0"/>
+          <w:caps w:val="0"/>
+          <w:smallCaps w:val="0"/>
+          <w:noProof w:val="0"/>
+          <w:color w:val="000000" w:themeColor="text1" w:themeTint="FF" w:themeShade="FF"/>
+          <w:sz w:val="24"/>
+          <w:szCs w:val="24"/>
+          <w:u w:val="none"/>
+          <w:lang w:val="pt-BR"/>
+        </w:rPr>
+      </w:pPr>
+      <w:r>
+        <w:rPr>
+          <w:rFonts w:ascii="Calibri" w:hAnsi="Calibri" w:eastAsia="Calibri" w:cs="Calibri"/>
+          <w:b w:val="0"/>
+          <w:bCs w:val="0"/>
+          <w:i w:val="0"/>
+          <w:iCs w:val="0"/>
+          <w:caps w:val="0"/>
+          <w:smallCaps w:val="0"/>
+          <w:noProof w:val="0"/>
+          <w:color w:val="000000" w:themeColor="text1" w:themeTint="FF" w:themeShade="FF"/>
+          <w:sz w:val="24"/>
+          <w:szCs w:val="24"/>
+          <w:u w:val="none"/>
+          <w:lang w:val="pt-BR"/>
+        </w:rPr>
+        <w:t>{</w:t>
+      </w:r>
+      <w:r>
+        <w:rPr>
+          <w:rFonts w:ascii="Calibri" w:hAnsi="Calibri" w:eastAsia="Calibri" w:cs="Calibri"/>
+          <w:b w:val="0"/>
+          <w:bCs w:val="0"/>
+          <w:i w:val="0"/>
+          <w:iCs w:val="0"/>
+          <w:caps w:val="0"/>
+          <w:smallCaps w:val="0"/>
+          <w:noProof w:val="0"/>
+          <w:color w:val="000000" w:themeColor="text1" w:themeTint="FF" w:themeShade="FF"/>
+          <w:sz w:val="24"/>
+          <w:szCs w:val="24"/>
+          <w:u w:val="none"/>
+          <w:lang w:val="pt-BR"/>
+        </w:rPr>
+        <w:t>{</w:t>
+      </w:r>
+      <w:r>
+        <w:rPr>
+          <w:rFonts w:ascii="Calibri" w:hAnsi="Calibri" w:eastAsia="Calibri" w:cs="Calibri"/>
+          <w:b w:val="0"/>
+          <w:bCs w:val="0"/>
+          <w:i w:val="0"/>
+          <w:iCs w:val="0"/>
+          <w:caps w:val="0"/>
+          <w:smallCaps w:val="0"/>
+          <w:noProof w:val="0"/>
+          <w:color w:val="000000" w:themeColor="text1" w:themeTint="FF" w:themeShade="FF"/>
+          <w:sz w:val="24"/>
+          <w:szCs w:val="24"/>
+          <w:u w:val="none"/>
+          <w:lang w:val="pt-BR"/>
+        </w:rPr>
+        <w:t>proventos_fixados</w:t>
+      </w:r>
+      <w:r>
+        <w:rPr>
+          <w:rFonts w:ascii="Calibri" w:hAnsi="Calibri" w:eastAsia="Calibri" w:cs="Calibri"/>
+          <w:b w:val="0"/>
+          <w:bCs w:val="0"/>
+          <w:i w:val="0"/>
+          <w:iCs w:val="0"/>
+          <w:caps w:val="0"/>
+          <w:smallCaps w:val="0"/>
+          <w:noProof w:val="0"/>
+          <w:color w:val="000000" w:themeColor="text1" w:themeTint="FF" w:themeShade="FF"/>
+          <w:sz w:val="24"/>
+          <w:szCs w:val="24"/>
+          <w:u w:val="none"/>
+          <w:lang w:val="pt-BR"/>
+        </w:rPr>
+        <w:t>}}</w:t>
+      </w:r>
+    </w:p>
+    <w:p>
+      <w:pPr>
+        <w:widowControl w:val="0"/>
+        <w:spacing w:after="0" w:afterAutospacing="off" w:line="276" w:lineRule="auto"/>
+        <w:jc w:val="both"/>
+        <w:rPr>
+          <w:rFonts w:ascii="Calibri" w:hAnsi="Calibri" w:eastAsia="Calibri" w:cs="Calibri"/>
+          <w:b w:val="0"/>
+          <w:bCs w:val="0"/>
+          <w:i w:val="0"/>
+          <w:iCs w:val="0"/>
+          <w:caps w:val="0"/>
+          <w:smallCaps w:val="0"/>
+          <w:noProof w:val="0"/>
+          <w:color w:val="000000" w:themeColor="text1" w:themeTint="FF" w:themeShade="FF"/>
+          <w:sz w:val="24"/>
+          <w:szCs w:val="24"/>
+          <w:lang w:val="pt-BR"/>
+        </w:rPr>
+      </w:pPr>
+    </w:p>
+    <w:p>
+      <w:pPr>
+        <w:widowControl w:val="0"/>
+        <w:spacing w:after="0" w:afterAutospacing="off" w:line="276" w:lineRule="auto"/>
+        <w:jc w:val="both"/>
+        <w:rPr>
+          <w:rFonts w:ascii="Calibri" w:hAnsi="Calibri" w:eastAsia="Calibri" w:cs="Calibri"/>
+          <w:b w:val="1"/>
+          <w:bCs w:val="1"/>
+          <w:i w:val="0"/>
+          <w:iCs w:val="0"/>
+          <w:caps w:val="0"/>
+          <w:smallCaps w:val="0"/>
+          <w:noProof w:val="0"/>
+          <w:color w:val="000000" w:themeColor="text1" w:themeTint="FF" w:themeShade="FF"/>
+          <w:sz w:val="24"/>
+          <w:szCs w:val="24"/>
+          <w:lang w:val="pt-BR"/>
+        </w:rPr>
+      </w:pPr>
+      <w:r>
+        <w:rPr>
+          <w:rFonts w:ascii="Calibri" w:hAnsi="Calibri" w:eastAsia="Calibri" w:cs="Calibri"/>
+          <w:b w:val="1"/>
+          <w:bCs w:val="1"/>
+          <w:i w:val="0"/>
+          <w:iCs w:val="0"/>
+          <w:caps w:val="0"/>
+          <w:smallCaps w:val="0"/>
+          <w:noProof w:val="0"/>
+          <w:color w:val="000000" w:themeColor="text1" w:themeTint="FF" w:themeShade="FF"/>
+          <w:sz w:val="24"/>
+          <w:szCs w:val="24"/>
+          <w:lang w:val="pt-BR"/>
+        </w:rPr>
+        <w:t xml:space="preserve">4. </w:t>
+      </w:r>
+      <w:r>
+        <w:rPr>
+          <w:rFonts w:ascii="Calibri" w:hAnsi="Calibri" w:eastAsia="Calibri" w:cs="Calibri"/>
+          <w:b w:val="1"/>
+          <w:bCs w:val="1"/>
+          <w:i w:val="0"/>
+          <w:iCs w:val="0"/>
+          <w:caps w:val="0"/>
+          <w:smallCaps w:val="0"/>
+          <w:noProof w:val="0"/>
+          <w:color w:val="000000" w:themeColor="text1" w:themeTint="FF" w:themeShade="FF"/>
+          <w:sz w:val="24"/>
+          <w:szCs w:val="24"/>
+          <w:lang w:val="pt-BR"/>
+        </w:rPr>
+        <w:t>DO ENQUADRAMENTO</w:t>
+      </w:r>
+    </w:p>
+    <w:p>
+      <w:pPr>
+        <w:widowControl w:val="0"/>
+        <w:spacing w:after="0" w:afterAutospacing="off" w:line="276" w:lineRule="auto"/>
+        <w:jc w:val="both"/>
+        <w:rPr>
+          <w:rFonts w:ascii="Calibri" w:hAnsi="Calibri" w:eastAsia="Calibri" w:cs="Calibri"/>
+          <w:b w:val="0"/>
+          <w:bCs w:val="0"/>
+          <w:i w:val="0"/>
+          <w:iCs w:val="0"/>
+          <w:caps w:val="0"/>
+          <w:smallCaps w:val="0"/>
+          <w:noProof w:val="0"/>
+          <w:color w:val="000000" w:themeColor="text1" w:themeTint="FF" w:themeShade="FF"/>
+          <w:sz w:val="24"/>
+          <w:szCs w:val="24"/>
+          <w:u w:val="none"/>
+          <w:lang w:val="pt-BR"/>
+        </w:rPr>
+      </w:pPr>
+      <w:r>
+        <w:rPr>
+          <w:rFonts w:ascii="Calibri" w:hAnsi="Calibri" w:eastAsia="Calibri" w:cs="Calibri"/>
+          <w:b w:val="0"/>
+          <w:bCs w:val="0"/>
+          <w:i w:val="0"/>
+          <w:iCs w:val="0"/>
+          <w:caps w:val="0"/>
+          <w:smallCaps w:val="0"/>
+          <w:noProof w:val="0"/>
+          <w:color w:val="000000" w:themeColor="text1" w:themeTint="FF" w:themeShade="FF"/>
+          <w:sz w:val="24"/>
+          <w:szCs w:val="24"/>
+          <w:lang w:val="pt-BR"/>
+        </w:rPr>
+        <w:t>{</w:t>
+      </w:r>
+      <w:r>
+        <w:rPr>
+          <w:rFonts w:ascii="Calibri" w:hAnsi="Calibri" w:eastAsia="Calibri" w:cs="Calibri"/>
+          <w:b w:val="0"/>
+          <w:bCs w:val="0"/>
+          <w:i w:val="0"/>
+          <w:iCs w:val="0"/>
+          <w:caps w:val="0"/>
+          <w:smallCaps w:val="0"/>
+          <w:noProof w:val="0"/>
+          <w:color w:val="000000" w:themeColor="text1" w:themeTint="FF" w:themeShade="FF"/>
+          <w:sz w:val="24"/>
+          <w:szCs w:val="24"/>
+          <w:lang w:val="pt-BR"/>
+        </w:rPr>
+        <w:t>{</w:t>
+      </w:r>
+      <w:r>
+        <w:rPr>
+          <w:rFonts w:ascii="Calibri" w:hAnsi="Calibri" w:eastAsia="Calibri" w:cs="Calibri"/>
+          <w:b w:val="0"/>
+          <w:bCs w:val="0"/>
+          <w:i w:val="0"/>
+          <w:iCs w:val="0"/>
+          <w:caps w:val="0"/>
+          <w:smallCaps w:val="0"/>
+          <w:noProof w:val="0"/>
+          <w:color w:val="000000" w:themeColor="text1" w:themeTint="FF" w:themeShade="FF"/>
+          <w:sz w:val="24"/>
+          <w:szCs w:val="24"/>
+          <w:lang w:val="pt-BR"/>
+        </w:rPr>
+        <w:t>analise_referencia</w:t>
+      </w:r>
+      <w:r>
+        <w:rPr>
+          <w:rFonts w:ascii="Calibri" w:hAnsi="Calibri" w:eastAsia="Calibri" w:cs="Calibri"/>
+          <w:b w:val="0"/>
+          <w:bCs w:val="0"/>
+          <w:i w:val="0"/>
+          <w:iCs w:val="0"/>
+          <w:caps w:val="0"/>
+          <w:smallCaps w:val="0"/>
+          <w:noProof w:val="0"/>
+          <w:color w:val="000000" w:themeColor="text1" w:themeTint="FF" w:themeShade="FF"/>
+          <w:sz w:val="24"/>
+          <w:szCs w:val="24"/>
+          <w:lang w:val="pt-BR"/>
+        </w:rPr>
+        <w:t>}}</w:t>
+      </w:r>
+    </w:p>
+    <w:p>
+      <w:pPr>
+        <w:widowControl w:val="0"/>
+        <w:spacing w:after="0" w:afterAutospacing="off" w:line="276" w:lineRule="auto"/>
+        <w:jc w:val="both"/>
+        <w:rPr>
+          <w:rFonts w:ascii="Calibri" w:hAnsi="Calibri" w:eastAsia="Calibri" w:cs="Calibri"/>
+          <w:b w:val="0"/>
+          <w:bCs w:val="0"/>
+          <w:i w:val="0"/>
+          <w:iCs w:val="0"/>
+          <w:caps w:val="0"/>
+          <w:smallCaps w:val="0"/>
+          <w:noProof w:val="0"/>
+          <w:color w:val="000000" w:themeColor="text1" w:themeTint="FF" w:themeShade="FF"/>
+          <w:sz w:val="24"/>
+          <w:szCs w:val="24"/>
+          <w:lang w:val="pt-BR"/>
+        </w:rPr>
+      </w:pPr>
+    </w:p>
+    <w:p>
+      <w:pPr>
+        <w:widowControl w:val="0"/>
+        <w:spacing w:after="0" w:afterAutospacing="off" w:line="276" w:lineRule="auto"/>
+        <w:jc w:val="both"/>
+        <w:rPr>
+          <w:rFonts w:ascii="Calibri" w:hAnsi="Calibri" w:eastAsia="Calibri" w:cs="Calibri"/>
+          <w:b w:val="1"/>
+          <w:bCs w:val="1"/>
+          <w:i w:val="0"/>
+          <w:iCs w:val="0"/>
+          <w:caps w:val="0"/>
+          <w:smallCaps w:val="0"/>
+          <w:noProof w:val="0"/>
+          <w:color w:val="000000" w:themeColor="text1" w:themeTint="FF" w:themeShade="FF"/>
+          <w:sz w:val="24"/>
+          <w:szCs w:val="24"/>
+          <w:lang w:val="pt-BR"/>
+        </w:rPr>
+      </w:pPr>
+      <w:r>
+        <w:rPr>
+          <w:rFonts w:ascii="Calibri" w:hAnsi="Calibri" w:eastAsia="Calibri" w:cs="Calibri"/>
+          <w:b w:val="1"/>
+          <w:bCs w:val="1"/>
+          <w:i w:val="0"/>
+          <w:iCs w:val="0"/>
+          <w:caps w:val="0"/>
+          <w:smallCaps w:val="0"/>
+          <w:noProof w:val="0"/>
+          <w:color w:val="000000" w:themeColor="text1" w:themeTint="FF" w:themeShade="FF"/>
+          <w:sz w:val="24"/>
+          <w:szCs w:val="24"/>
+          <w:lang w:val="pt-BR"/>
+        </w:rPr>
+        <w:t>CONSIDERAÇÕES FINAIS</w:t>
+      </w:r>
     </w:p>
     <w:p>
       <w:pPr>

</xml_diff>

<commit_message>
CORRIGIDO FALHA NAS TENTATIVAS DE OVERLOAD DA IA
</commit_message>
<xml_diff>
--- a/modelos/modelo_relatorio.docx
+++ b/modelos/modelo_relatorio.docx
@@ -9,30 +9,34 @@
         </w:tabs>
         <w:ind w:right="4"/>
         <w:jc w:val="both"/>
+        <w:rPr>
+          <w:sz w:val="24"/>
+          <w:szCs w:val="24"/>
+        </w:rPr>
       </w:pPr>
       <w:r>
         <w:rPr>
           <w:rFonts w:ascii="Calibri" w:hAnsi="Calibri" w:eastAsia="Calibri" w:cs="Calibri"/>
           <w:b w:val="1"/>
           <w:bCs w:val="1"/>
-          <w:sz w:val="23"/>
-          <w:szCs w:val="23"/>
+          <w:sz w:val="24"/>
+          <w:szCs w:val="24"/>
         </w:rPr>
         <w:t xml:space="preserve">Processo Eletrônico nº: </w:t>
       </w:r>
       <w:r>
         <w:rPr>
           <w:rFonts w:ascii="Calibri" w:hAnsi="Calibri" w:eastAsia="Calibri" w:cs="Calibri"/>
-          <w:sz w:val="23"/>
-          <w:szCs w:val="23"/>
+          <w:sz w:val="24"/>
+          <w:szCs w:val="24"/>
         </w:rPr>
         <w:t>{{processo</w:t>
       </w:r>
       <w:r>
         <w:rPr>
           <w:rFonts w:ascii="Calibri" w:hAnsi="Calibri" w:eastAsia="Calibri" w:cs="Calibri"/>
-          <w:sz w:val="23"/>
-          <w:szCs w:val="23"/>
+          <w:sz w:val="24"/>
+          <w:szCs w:val="24"/>
         </w:rPr>
         <w:t>}}</w:t>
       </w:r>
@@ -48,8 +52,8 @@
         <w:jc w:val="both"/>
         <w:rPr>
           <w:rFonts w:ascii="Calibri" w:hAnsi="Calibri" w:eastAsia="Calibri" w:cs="Calibri"/>
-          <w:sz w:val="23"/>
-          <w:szCs w:val="23"/>
+          <w:sz w:val="24"/>
+          <w:szCs w:val="24"/>
         </w:rPr>
       </w:pPr>
       <w:r>
@@ -57,8 +61,8 @@
           <w:rFonts w:ascii="Calibri" w:hAnsi="Calibri" w:eastAsia="Calibri" w:cs="Calibri"/>
           <w:b w:val="1"/>
           <w:bCs w:val="1"/>
-          <w:sz w:val="23"/>
-          <w:szCs w:val="23"/>
+          <w:sz w:val="24"/>
+          <w:szCs w:val="24"/>
         </w:rPr>
         <w:t xml:space="preserve">Instituto Previdenciário: </w:t>
       </w:r>
@@ -68,10 +72,26 @@
       <w:r>
         <w:rPr>
           <w:rFonts w:ascii="Calibri" w:hAnsi="Calibri" w:eastAsia="Calibri" w:cs="Calibri"/>
-          <w:sz w:val="23"/>
-          <w:szCs w:val="23"/>
-        </w:rPr>
-        <w:t>{{orgao_previdencia}}</w:t>
+          <w:sz w:val="24"/>
+          <w:szCs w:val="24"/>
+        </w:rPr>
+        <w:t>{{</w:t>
+      </w:r>
+      <w:r>
+        <w:rPr>
+          <w:rFonts w:ascii="Calibri" w:hAnsi="Calibri" w:eastAsia="Calibri" w:cs="Calibri"/>
+          <w:sz w:val="24"/>
+          <w:szCs w:val="24"/>
+        </w:rPr>
+        <w:t>orgao_previdencia</w:t>
+      </w:r>
+      <w:r>
+        <w:rPr>
+          <w:rFonts w:ascii="Calibri" w:hAnsi="Calibri" w:eastAsia="Calibri" w:cs="Calibri"/>
+          <w:sz w:val="24"/>
+          <w:szCs w:val="24"/>
+        </w:rPr>
+        <w:t>}}</w:t>
       </w:r>
     </w:p>
     <w:p>
@@ -82,8 +102,8 @@
           <w:rFonts w:ascii="Calibri" w:hAnsi="Calibri" w:eastAsia="Calibri" w:cs="Calibri"/>
           <w:b w:val="1"/>
           <w:bCs w:val="1"/>
-          <w:sz w:val="21"/>
-          <w:szCs w:val="21"/>
+          <w:sz w:val="24"/>
+          <w:szCs w:val="24"/>
         </w:rPr>
       </w:pPr>
       <w:r>
@@ -91,16 +111,16 @@
           <w:rFonts w:ascii="Calibri" w:hAnsi="Calibri" w:eastAsia="Calibri" w:cs="Calibri"/>
           <w:b w:val="1"/>
           <w:bCs w:val="1"/>
-          <w:sz w:val="21"/>
-          <w:szCs w:val="21"/>
+          <w:sz w:val="24"/>
+          <w:szCs w:val="24"/>
         </w:rPr>
         <w:t xml:space="preserve">Espécie/Modalidade da Concessão: </w:t>
       </w:r>
       <w:r>
         <w:rPr>
           <w:rFonts w:ascii="Calibri" w:hAnsi="Calibri" w:eastAsia="Calibri" w:cs="Calibri"/>
-          <w:sz w:val="21"/>
-          <w:szCs w:val="21"/>
+          <w:sz w:val="24"/>
+          <w:szCs w:val="24"/>
         </w:rPr>
         <w:t>{{classe}}</w:t>
       </w:r>
@@ -116,8 +136,8 @@
           <w:rFonts w:ascii="Calibri" w:hAnsi="Calibri" w:eastAsia="Calibri" w:cs="Calibri"/>
           <w:b w:val="1"/>
           <w:bCs w:val="1"/>
-          <w:sz w:val="23"/>
-          <w:szCs w:val="23"/>
+          <w:sz w:val="24"/>
+          <w:szCs w:val="24"/>
         </w:rPr>
       </w:pPr>
       <w:r>
@@ -125,16 +145,16 @@
           <w:rFonts w:ascii="Calibri" w:hAnsi="Calibri" w:eastAsia="Calibri" w:cs="Calibri"/>
           <w:b w:val="1"/>
           <w:bCs w:val="1"/>
-          <w:sz w:val="23"/>
-          <w:szCs w:val="23"/>
+          <w:sz w:val="24"/>
+          <w:szCs w:val="24"/>
         </w:rPr>
         <w:t xml:space="preserve">Servidor(a): </w:t>
       </w:r>
       <w:r>
         <w:rPr>
           <w:rFonts w:ascii="Calibri" w:hAnsi="Calibri" w:eastAsia="Calibri" w:cs="Calibri"/>
-          <w:sz w:val="21"/>
-          <w:szCs w:val="21"/>
+          <w:sz w:val="24"/>
+          <w:szCs w:val="24"/>
         </w:rPr>
         <w:t>{{servidor}}</w:t>
       </w:r>
@@ -147,8 +167,8 @@
           <w:rFonts w:ascii="Calibri" w:hAnsi="Calibri" w:eastAsia="Calibri" w:cs="Calibri"/>
           <w:b w:val="1"/>
           <w:bCs w:val="1"/>
-          <w:sz w:val="21"/>
-          <w:szCs w:val="21"/>
+          <w:sz w:val="24"/>
+          <w:szCs w:val="24"/>
         </w:rPr>
       </w:pPr>
       <w:r>
@@ -156,18 +176,34 @@
           <w:rFonts w:ascii="Calibri" w:hAnsi="Calibri" w:eastAsia="Calibri" w:cs="Calibri"/>
           <w:b w:val="1"/>
           <w:bCs w:val="1"/>
-          <w:sz w:val="21"/>
-          <w:szCs w:val="21"/>
+          <w:sz w:val="24"/>
+          <w:szCs w:val="24"/>
         </w:rPr>
         <w:t xml:space="preserve">Órgão: </w:t>
       </w:r>
       <w:r>
         <w:rPr>
           <w:rFonts w:ascii="Calibri" w:hAnsi="Calibri" w:eastAsia="Calibri" w:cs="Calibri"/>
-          <w:sz w:val="21"/>
-          <w:szCs w:val="21"/>
-        </w:rPr>
-        <w:t>{{orgao}}</w:t>
+          <w:sz w:val="24"/>
+          <w:szCs w:val="24"/>
+        </w:rPr>
+        <w:t>{{</w:t>
+      </w:r>
+      <w:r>
+        <w:rPr>
+          <w:rFonts w:ascii="Calibri" w:hAnsi="Calibri" w:eastAsia="Calibri" w:cs="Calibri"/>
+          <w:sz w:val="24"/>
+          <w:szCs w:val="24"/>
+        </w:rPr>
+        <w:t>orgao</w:t>
+      </w:r>
+      <w:r>
+        <w:rPr>
+          <w:rFonts w:ascii="Calibri" w:hAnsi="Calibri" w:eastAsia="Calibri" w:cs="Calibri"/>
+          <w:sz w:val="24"/>
+          <w:szCs w:val="24"/>
+        </w:rPr>
+        <w:t>}}</w:t>
       </w:r>
     </w:p>
     <w:p>

</xml_diff>

<commit_message>
alterado o modelo de relatório. adicionada funcionalidade para coletar dados do usuário e incluir no dicionário
</commit_message>
<xml_diff>
--- a/modelos/modelo_relatorio.docx
+++ b/modelos/modelo_relatorio.docx
@@ -639,7 +639,27 @@
           <w:sz w:val="22"/>
           <w:szCs w:val="22"/>
         </w:rPr>
-        <w:t xml:space="preserve">}}, matrícula {{matricula}}, </w:t>
+        <w:t>}}, matrícula {{</w:t>
+      </w:r>
+      <w:proofErr w:type="gramStart"/>
+      <w:r>
+        <w:rPr>
+          <w:rFonts w:asciiTheme="minorHAnsi" w:eastAsiaTheme="minorEastAsia" w:hAnsiTheme="minorHAnsi" w:cstheme="minorBidi"/>
+          <w:color w:val="000000" w:themeColor="text1"/>
+          <w:sz w:val="22"/>
+          <w:szCs w:val="22"/>
+        </w:rPr>
+        <w:t>matricula</w:t>
+      </w:r>
+      <w:proofErr w:type="gramEnd"/>
+      <w:r>
+        <w:rPr>
+          <w:rFonts w:asciiTheme="minorHAnsi" w:eastAsiaTheme="minorEastAsia" w:hAnsiTheme="minorHAnsi" w:cstheme="minorBidi"/>
+          <w:color w:val="000000" w:themeColor="text1"/>
+          <w:sz w:val="22"/>
+          <w:szCs w:val="22"/>
+        </w:rPr>
+        <w:t xml:space="preserve">}}, </w:t>
       </w:r>
       <w:r>
         <w:rPr>
@@ -852,6 +872,15 @@
           <w:sz w:val="22"/>
           <w:szCs w:val="22"/>
         </w:rPr>
+        <w:t xml:space="preserve"> </w:t>
+      </w:r>
+      <w:r>
+        <w:rPr>
+          <w:rFonts w:asciiTheme="minorHAnsi" w:eastAsiaTheme="minorEastAsia" w:hAnsiTheme="minorHAnsi" w:cstheme="minorBidi"/>
+          <w:color w:val="000000" w:themeColor="text1"/>
+          <w:sz w:val="22"/>
+          <w:szCs w:val="22"/>
+        </w:rPr>
         <w:t>{{</w:t>
       </w:r>
       <w:proofErr w:type="spellStart"/>
@@ -1083,14 +1112,25 @@
         <w:t>{{</w:t>
       </w:r>
       <w:proofErr w:type="spellStart"/>
-      <w:r>
-        <w:rPr>
-          <w:rFonts w:asciiTheme="minorHAnsi" w:eastAsiaTheme="minorEastAsia" w:hAnsiTheme="minorHAnsi" w:cstheme="minorBidi"/>
-          <w:color w:val="000000" w:themeColor="text1"/>
-          <w:sz w:val="22"/>
-          <w:szCs w:val="22"/>
-        </w:rPr>
-        <w:t>analise_vpni_sexta_parte</w:t>
+      <w:proofErr w:type="gramStart"/>
+      <w:r>
+        <w:rPr>
+          <w:rFonts w:asciiTheme="minorHAnsi" w:eastAsiaTheme="minorEastAsia" w:hAnsiTheme="minorHAnsi" w:cstheme="minorBidi"/>
+          <w:color w:val="000000" w:themeColor="text1"/>
+          <w:sz w:val="22"/>
+          <w:szCs w:val="22"/>
+        </w:rPr>
+        <w:t>analise</w:t>
+      </w:r>
+      <w:proofErr w:type="gramEnd"/>
+      <w:r>
+        <w:rPr>
+          <w:rFonts w:asciiTheme="minorHAnsi" w:eastAsiaTheme="minorEastAsia" w:hAnsiTheme="minorHAnsi" w:cstheme="minorBidi"/>
+          <w:color w:val="000000" w:themeColor="text1"/>
+          <w:sz w:val="22"/>
+          <w:szCs w:val="22"/>
+        </w:rPr>
+        <w:t>_vpni_sexta_parte</w:t>
       </w:r>
       <w:proofErr w:type="spellEnd"/>
       <w:r>
@@ -1186,16 +1226,38 @@
         <w:t>{{</w:t>
       </w:r>
       <w:proofErr w:type="spellStart"/>
-      <w:r>
-        <w:rPr>
-          <w:rFonts w:asciiTheme="minorHAnsi" w:eastAsiaTheme="minorEastAsia" w:hAnsiTheme="minorHAnsi" w:cstheme="minorBidi"/>
-          <w:color w:val="000000" w:themeColor="text1"/>
-          <w:sz w:val="22"/>
-          <w:szCs w:val="22"/>
-        </w:rPr>
-        <w:t>analise_referencia</w:t>
+      <w:proofErr w:type="gramStart"/>
+      <w:r>
+        <w:rPr>
+          <w:rFonts w:asciiTheme="minorHAnsi" w:eastAsiaTheme="minorEastAsia" w:hAnsiTheme="minorHAnsi" w:cstheme="minorBidi"/>
+          <w:color w:val="000000" w:themeColor="text1"/>
+          <w:sz w:val="22"/>
+          <w:szCs w:val="22"/>
+        </w:rPr>
+        <w:t>analise</w:t>
+      </w:r>
+      <w:proofErr w:type="gramEnd"/>
+      <w:r>
+        <w:rPr>
+          <w:rFonts w:asciiTheme="minorHAnsi" w:eastAsiaTheme="minorEastAsia" w:hAnsiTheme="minorHAnsi" w:cstheme="minorBidi"/>
+          <w:color w:val="000000" w:themeColor="text1"/>
+          <w:sz w:val="22"/>
+          <w:szCs w:val="22"/>
+        </w:rPr>
+        <w:t>_</w:t>
+      </w:r>
+      <w:proofErr w:type="gramStart"/>
+      <w:r>
+        <w:rPr>
+          <w:rFonts w:asciiTheme="minorHAnsi" w:eastAsiaTheme="minorEastAsia" w:hAnsiTheme="minorHAnsi" w:cstheme="minorBidi"/>
+          <w:color w:val="000000" w:themeColor="text1"/>
+          <w:sz w:val="22"/>
+          <w:szCs w:val="22"/>
+        </w:rPr>
+        <w:t>referencia</w:t>
       </w:r>
       <w:proofErr w:type="spellEnd"/>
+      <w:proofErr w:type="gramEnd"/>
       <w:r>
         <w:rPr>
           <w:rFonts w:asciiTheme="minorHAnsi" w:eastAsiaTheme="minorEastAsia" w:hAnsiTheme="minorHAnsi" w:cstheme="minorBidi"/>
@@ -1986,31 +2048,93 @@
     <w:p>
       <w:pPr>
         <w:widowControl w:val="0"/>
-        <w:spacing w:after="240" w:line="360" w:lineRule="auto"/>
+        <w:spacing w:after="240"/>
         <w:jc w:val="center"/>
         <w:rPr>
-          <w:rFonts w:asciiTheme="minorHAnsi" w:eastAsiaTheme="minorEastAsia" w:hAnsiTheme="minorHAnsi" w:cstheme="minorBidi"/>
+          <w:rFonts w:asciiTheme="minorHAnsi" w:eastAsiaTheme="minorEastAsia" w:hAnsiTheme="minorHAnsi" w:cstheme="minorHAnsi"/>
           <w:sz w:val="22"/>
           <w:szCs w:val="22"/>
         </w:rPr>
       </w:pPr>
       <w:r>
+        <w:rPr>
+          <w:rFonts w:asciiTheme="minorHAnsi" w:hAnsiTheme="minorHAnsi" w:cstheme="minorHAnsi"/>
+          <w:b/>
+          <w:bCs/>
+          <w:sz w:val="22"/>
+          <w:szCs w:val="22"/>
+        </w:rPr>
+        <w:t>{{</w:t>
+      </w:r>
+      <w:proofErr w:type="spellStart"/>
+      <w:r>
+        <w:rPr>
+          <w:rFonts w:asciiTheme="minorHAnsi" w:hAnsiTheme="minorHAnsi" w:cstheme="minorHAnsi"/>
+          <w:b/>
+          <w:bCs/>
+          <w:sz w:val="22"/>
+          <w:szCs w:val="22"/>
+        </w:rPr>
+        <w:t>usuario</w:t>
+      </w:r>
+      <w:proofErr w:type="spellEnd"/>
+      <w:r>
+        <w:rPr>
+          <w:rFonts w:asciiTheme="minorHAnsi" w:hAnsiTheme="minorHAnsi" w:cstheme="minorHAnsi"/>
+          <w:b/>
+          <w:bCs/>
+          <w:sz w:val="22"/>
+          <w:szCs w:val="22"/>
+        </w:rPr>
+        <w:t>}}</w:t>
+      </w:r>
+      <w:r>
+        <w:rPr>
+          <w:rFonts w:asciiTheme="minorHAnsi" w:hAnsiTheme="minorHAnsi" w:cstheme="minorHAnsi"/>
+          <w:b/>
+          <w:bCs/>
+          <w:sz w:val="22"/>
+          <w:szCs w:val="22"/>
+        </w:rPr>
         <w:br/>
       </w:r>
       <w:r>
         <w:rPr>
-          <w:rFonts w:asciiTheme="minorHAnsi" w:eastAsiaTheme="minorEastAsia" w:hAnsiTheme="minorHAnsi" w:cstheme="minorBidi"/>
-          <w:sz w:val="22"/>
-          <w:szCs w:val="22"/>
-        </w:rPr>
-        <w:t>Auditor(a) de Controle Externo</w:t>
-      </w:r>
-      <w:r>
+          <w:rFonts w:asciiTheme="minorHAnsi" w:eastAsiaTheme="minorEastAsia" w:hAnsiTheme="minorHAnsi" w:cstheme="minorHAnsi"/>
+          <w:sz w:val="22"/>
+          <w:szCs w:val="22"/>
+        </w:rPr>
+        <w:t>{{</w:t>
+      </w:r>
+      <w:proofErr w:type="spellStart"/>
+      <w:r>
+        <w:rPr>
+          <w:rFonts w:asciiTheme="minorHAnsi" w:eastAsiaTheme="minorEastAsia" w:hAnsiTheme="minorHAnsi" w:cstheme="minorHAnsi"/>
+          <w:sz w:val="22"/>
+          <w:szCs w:val="22"/>
+        </w:rPr>
+        <w:t>cargo_usuario</w:t>
+      </w:r>
+      <w:proofErr w:type="spellEnd"/>
+      <w:r>
+        <w:rPr>
+          <w:rFonts w:asciiTheme="minorHAnsi" w:eastAsiaTheme="minorEastAsia" w:hAnsiTheme="minorHAnsi" w:cstheme="minorHAnsi"/>
+          <w:sz w:val="22"/>
+          <w:szCs w:val="22"/>
+        </w:rPr>
+        <w:t>}}</w:t>
+      </w:r>
+      <w:r>
+        <w:rPr>
+          <w:rFonts w:asciiTheme="minorHAnsi" w:hAnsiTheme="minorHAnsi" w:cstheme="minorHAnsi"/>
+          <w:sz w:val="22"/>
+          <w:szCs w:val="22"/>
+        </w:rPr>
         <w:br/>
       </w:r>
       <w:r>
         <w:rPr>
-          <w:rFonts w:asciiTheme="minorHAnsi" w:eastAsiaTheme="minorEastAsia" w:hAnsiTheme="minorHAnsi" w:cstheme="minorBidi"/>
+          <w:rFonts w:asciiTheme="minorHAnsi" w:eastAsiaTheme="minorEastAsia" w:hAnsiTheme="minorHAnsi" w:cstheme="minorHAnsi"/>
           <w:sz w:val="22"/>
           <w:szCs w:val="22"/>
         </w:rPr>
@@ -2018,11 +2142,39 @@
       </w:r>
       <w:r>
         <w:rPr>
-          <w:rFonts w:asciiTheme="minorHAnsi" w:eastAsiaTheme="minorEastAsia" w:hAnsiTheme="minorHAnsi" w:cstheme="minorBidi"/>
-          <w:sz w:val="22"/>
-          <w:szCs w:val="22"/>
-        </w:rPr>
-        <w:t>____</w:t>
+          <w:rFonts w:asciiTheme="minorHAnsi" w:eastAsiaTheme="minorEastAsia" w:hAnsiTheme="minorHAnsi" w:cstheme="minorHAnsi"/>
+          <w:sz w:val="22"/>
+          <w:szCs w:val="22"/>
+        </w:rPr>
+        <w:t>{{</w:t>
+      </w:r>
+      <w:proofErr w:type="spellStart"/>
+      <w:proofErr w:type="gramStart"/>
+      <w:r>
+        <w:rPr>
+          <w:rFonts w:asciiTheme="minorHAnsi" w:eastAsiaTheme="minorEastAsia" w:hAnsiTheme="minorHAnsi" w:cstheme="minorHAnsi"/>
+          <w:sz w:val="22"/>
+          <w:szCs w:val="22"/>
+        </w:rPr>
+        <w:t>matricula</w:t>
+      </w:r>
+      <w:proofErr w:type="gramEnd"/>
+      <w:r>
+        <w:rPr>
+          <w:rFonts w:asciiTheme="minorHAnsi" w:eastAsiaTheme="minorEastAsia" w:hAnsiTheme="minorHAnsi" w:cstheme="minorHAnsi"/>
+          <w:sz w:val="22"/>
+          <w:szCs w:val="22"/>
+        </w:rPr>
+        <w:t>_usuario</w:t>
+      </w:r>
+      <w:proofErr w:type="spellEnd"/>
+      <w:r>
+        <w:rPr>
+          <w:rFonts w:asciiTheme="minorHAnsi" w:eastAsiaTheme="minorEastAsia" w:hAnsiTheme="minorHAnsi" w:cstheme="minorHAnsi"/>
+          <w:sz w:val="22"/>
+          <w:szCs w:val="22"/>
+        </w:rPr>
+        <w:t>}}</w:t>
       </w:r>
     </w:p>
     <w:sectPr>
@@ -2473,7 +2625,7 @@
               <v:shape id="_x0000_i1025" type="#_x0000_t75" style="width:75pt;height:48pt">
                 <v:imagedata r:id="rId2" o:title=""/>
               </v:shape>
-              <o:OLEObject Type="Embed" ProgID="CorelDraw.Graphic.15" ShapeID="_x0000_i1025" DrawAspect="Content" ObjectID="_1821805744" r:id="rId3"/>
+              <o:OLEObject Type="Embed" ProgID="CorelDraw.Graphic.15" ShapeID="_x0000_i1025" DrawAspect="Content" ObjectID="_1821807154" r:id="rId3"/>
             </w:object>
           </w:r>
         </w:p>
@@ -3517,6 +3669,32 @@
 </file>
 
 <file path=customXml/item1.xml><?xml version="1.0" encoding="utf-8"?>
+<go:gDocsCustomXmlDataStorage xmlns:go="http://customooxmlschemas.google.com/" xmlns:r="http://schemas.openxmlformats.org/officeDocument/2006/relationships" uri="GoogleDocsCustomDataVersion2">
+  <go:docsCustomData xmlns:go="http://customooxmlschemas.google.com/" roundtripDataSignature="AMtx7mj8Ej70EFcowSDe3za3bjcgFf7sfg==">CgMxLjAaHwoBMBIaChgICVIUChJ0YWJsZS5vd3cxOWJzMnlkNDQ4AHIhMW5iYnhuQ0N4YjF0NHcwZVE5b1VjR1BGYU9xMU1aVExM</go:docsCustomData>
+</go:gDocsCustomXmlDataStorage>
+</file>
+
+<file path=customXml/item2.xml><?xml version="1.0" encoding="utf-8"?>
+<p:properties xmlns:p="http://schemas.microsoft.com/office/2006/metadata/properties" xmlns:xsi="http://www.w3.org/2001/XMLSchema-instance" xmlns:pc="http://schemas.microsoft.com/office/infopath/2007/PartnerControls">
+  <documentManagement>
+    <lcf76f155ced4ddcb4097134ff3c332f xmlns="78839533-6102-4569-afe9-71938b69cbde">
+      <Terms xmlns="http://schemas.microsoft.com/office/infopath/2007/PartnerControls"/>
+    </lcf76f155ced4ddcb4097134ff3c332f>
+    <TaxCatchAll xmlns="2a3f1832-4c0b-400d-8fd5-82e531102778" xsi:nil="true"/>
+  </documentManagement>
+</p:properties>
+</file>
+
+<file path=customXml/item3.xml><?xml version="1.0" encoding="utf-8"?>
+<?mso-contentType ?>
+<FormTemplates xmlns="http://schemas.microsoft.com/sharepoint/v3/contenttype/forms">
+  <Display>DocumentLibraryForm</Display>
+  <Edit>DocumentLibraryForm</Edit>
+  <New>DocumentLibraryForm</New>
+</FormTemplates>
+</file>
+
+<file path=customXml/item4.xml><?xml version="1.0" encoding="utf-8"?>
 <ct:contentTypeSchema xmlns:ct="http://schemas.microsoft.com/office/2006/metadata/contentType" xmlns:ma="http://schemas.microsoft.com/office/2006/metadata/properties/metaAttributes" ct:_="" ma:_="" ma:contentTypeName="Documento" ma:contentTypeID="0x0101006ECF19742BD2DE46B63E6E2B10F4C1CF" ma:contentTypeVersion="11" ma:contentTypeDescription="Crie um novo documento." ma:contentTypeScope="" ma:versionID="2b1c0dcb16f358649d432972ef726799">
   <xsd:schema xmlns:xsd="http://www.w3.org/2001/XMLSchema" xmlns:xs="http://www.w3.org/2001/XMLSchema" xmlns:p="http://schemas.microsoft.com/office/2006/metadata/properties" xmlns:ns2="78839533-6102-4569-afe9-71938b69cbde" xmlns:ns3="2a3f1832-4c0b-400d-8fd5-82e531102778" targetNamespace="http://schemas.microsoft.com/office/2006/metadata/properties" ma:root="true" ma:fieldsID="2cddf182c949360f638e3abbcde66678" ns2:_="" ns3:_="">
     <xsd:import namespace="78839533-6102-4569-afe9-71938b69cbde"/>
@@ -3711,33 +3889,35 @@
 </ct:contentTypeSchema>
 </file>
 
-<file path=customXml/item2.xml><?xml version="1.0" encoding="utf-8"?>
-<?mso-contentType ?>
-<FormTemplates xmlns="http://schemas.microsoft.com/sharepoint/v3/contenttype/forms">
-  <Display>DocumentLibraryForm</Display>
-  <Edit>DocumentLibraryForm</Edit>
-  <New>DocumentLibraryForm</New>
-</FormTemplates>
+<file path=customXml/itemProps1.xml><?xml version="1.0" encoding="utf-8"?>
+<ds:datastoreItem xmlns:ds="http://schemas.openxmlformats.org/officeDocument/2006/customXml" ds:itemID="{11111111-1234-1234-1234-123412341234}">
+  <ds:schemaRefs>
+    <ds:schemaRef ds:uri="http://customooxmlschemas.google.com/"/>
+    <ds:schemaRef ds:uri="http://schemas.openxmlformats.org/officeDocument/2006/relationships"/>
+  </ds:schemaRefs>
+</ds:datastoreItem>
 </file>
 
-<file path=customXml/item3.xml><?xml version="1.0" encoding="utf-8"?>
-<p:properties xmlns:p="http://schemas.microsoft.com/office/2006/metadata/properties" xmlns:xsi="http://www.w3.org/2001/XMLSchema-instance" xmlns:pc="http://schemas.microsoft.com/office/infopath/2007/PartnerControls">
-  <documentManagement>
-    <lcf76f155ced4ddcb4097134ff3c332f xmlns="78839533-6102-4569-afe9-71938b69cbde">
-      <Terms xmlns="http://schemas.microsoft.com/office/infopath/2007/PartnerControls"/>
-    </lcf76f155ced4ddcb4097134ff3c332f>
-    <TaxCatchAll xmlns="2a3f1832-4c0b-400d-8fd5-82e531102778" xsi:nil="true"/>
-  </documentManagement>
-</p:properties>
+<file path=customXml/itemProps2.xml><?xml version="1.0" encoding="utf-8"?>
+<ds:datastoreItem xmlns:ds="http://schemas.openxmlformats.org/officeDocument/2006/customXml" ds:itemID="{885CA0C4-0740-4043-99C3-2DF7FE4C5C7C}">
+  <ds:schemaRefs>
+    <ds:schemaRef ds:uri="http://schemas.microsoft.com/office/2006/metadata/properties"/>
+    <ds:schemaRef ds:uri="http://schemas.microsoft.com/office/infopath/2007/PartnerControls"/>
+    <ds:schemaRef ds:uri="78839533-6102-4569-afe9-71938b69cbde"/>
+    <ds:schemaRef ds:uri="2a3f1832-4c0b-400d-8fd5-82e531102778"/>
+  </ds:schemaRefs>
+</ds:datastoreItem>
 </file>
 
-<file path=customXml/item4.xml><?xml version="1.0" encoding="utf-8"?>
-<go:gDocsCustomXmlDataStorage xmlns:go="http://customooxmlschemas.google.com/" xmlns:r="http://schemas.openxmlformats.org/officeDocument/2006/relationships" uri="GoogleDocsCustomDataVersion2">
-  <go:docsCustomData xmlns:go="http://customooxmlschemas.google.com/" roundtripDataSignature="AMtx7mj8Ej70EFcowSDe3za3bjcgFf7sfg==">CgMxLjAaHwoBMBIaChgICVIUChJ0YWJsZS5vd3cxOWJzMnlkNDQ4AHIhMW5iYnhuQ0N4YjF0NHcwZVE5b1VjR1BGYU9xMU1aVExM</go:docsCustomData>
-</go:gDocsCustomXmlDataStorage>
+<file path=customXml/itemProps3.xml><?xml version="1.0" encoding="utf-8"?>
+<ds:datastoreItem xmlns:ds="http://schemas.openxmlformats.org/officeDocument/2006/customXml" ds:itemID="{7481C308-CB8B-431B-8E07-CA8AC747001B}">
+  <ds:schemaRefs>
+    <ds:schemaRef ds:uri="http://schemas.microsoft.com/sharepoint/v3/contenttype/forms"/>
+  </ds:schemaRefs>
+</ds:datastoreItem>
 </file>
 
-<file path=customXml/itemProps1.xml><?xml version="1.0" encoding="utf-8"?>
+<file path=customXml/itemProps4.xml><?xml version="1.0" encoding="utf-8"?>
 <ds:datastoreItem xmlns:ds="http://schemas.openxmlformats.org/officeDocument/2006/customXml" ds:itemID="{A7EBA8CA-782F-48C0-8A39-DB72725A7A7D}">
   <ds:schemaRefs>
     <ds:schemaRef ds:uri="http://schemas.microsoft.com/office/2006/metadata/contentType"/>
@@ -3754,32 +3934,4 @@
     <ds:schemaRef ds:uri="http://schemas.microsoft.com/internal/obd"/>
   </ds:schemaRefs>
 </ds:datastoreItem>
-</file>
-
-<file path=customXml/itemProps2.xml><?xml version="1.0" encoding="utf-8"?>
-<ds:datastoreItem xmlns:ds="http://schemas.openxmlformats.org/officeDocument/2006/customXml" ds:itemID="{7481C308-CB8B-431B-8E07-CA8AC747001B}">
-  <ds:schemaRefs>
-    <ds:schemaRef ds:uri="http://schemas.microsoft.com/sharepoint/v3/contenttype/forms"/>
-  </ds:schemaRefs>
-</ds:datastoreItem>
-</file>
-
-<file path=customXml/itemProps3.xml><?xml version="1.0" encoding="utf-8"?>
-<ds:datastoreItem xmlns:ds="http://schemas.openxmlformats.org/officeDocument/2006/customXml" ds:itemID="{885CA0C4-0740-4043-99C3-2DF7FE4C5C7C}">
-  <ds:schemaRefs>
-    <ds:schemaRef ds:uri="http://schemas.microsoft.com/office/2006/metadata/properties"/>
-    <ds:schemaRef ds:uri="http://schemas.microsoft.com/office/infopath/2007/PartnerControls"/>
-    <ds:schemaRef ds:uri="78839533-6102-4569-afe9-71938b69cbde"/>
-    <ds:schemaRef ds:uri="2a3f1832-4c0b-400d-8fd5-82e531102778"/>
-  </ds:schemaRefs>
-</ds:datastoreItem>
-</file>
-
-<file path=customXml/itemProps4.xml><?xml version="1.0" encoding="utf-8"?>
-<ds:datastoreItem xmlns:ds="http://schemas.openxmlformats.org/officeDocument/2006/customXml" ds:itemID="{11111111-1234-1234-1234-123412341234}">
-  <ds:schemaRefs>
-    <ds:schemaRef ds:uri="http://customooxmlschemas.google.com/"/>
-    <ds:schemaRef ds:uri="http://schemas.openxmlformats.org/officeDocument/2006/relationships"/>
-  </ds:schemaRefs>
-</ds:datastoreItem>
 </file>
</xml_diff>